<commit_message>
update semester 2 (date: 10/05/2024 01:23)
</commit_message>
<xml_diff>
--- a/Matkul_Semester_2/Algoritma&StrukturData/laprak/Jobsheet7_Ghoffar.docx
+++ b/Matkul_Semester_2/Algoritma&StrukturData/laprak/Jobsheet7_Ghoffar.docx
@@ -1,6 +1,6 @@
 
 <file path=word/document.xml><?xml version="1.0" encoding="utf-8"?>
-<w:document xmlns:wpc="http://schemas.microsoft.com/office/word/2010/wordprocessingCanvas" xmlns:cx="http://schemas.microsoft.com/office/drawing/2014/chartex" xmlns:cx1="http://schemas.microsoft.com/office/drawing/2015/9/8/chartex" xmlns:cx2="http://schemas.microsoft.com/office/drawing/2015/10/21/chartex" xmlns:cx3="http://schemas.microsoft.com/office/drawing/2016/5/9/chartex" xmlns:cx4="http://schemas.microsoft.com/office/drawing/2016/5/10/chartex" xmlns:cx5="http://schemas.microsoft.com/office/drawing/2016/5/11/chartex" xmlns:cx6="http://schemas.microsoft.com/office/drawing/2016/5/12/chartex" xmlns:cx7="http://schemas.microsoft.com/office/drawing/2016/5/13/chartex" xmlns:cx8="http://schemas.microsoft.com/office/drawing/2016/5/14/chartex" xmlns:mc="http://schemas.openxmlformats.org/markup-compatibility/2006" xmlns:aink="http://schemas.microsoft.com/office/drawing/2016/ink" xmlns:am3d="http://schemas.microsoft.com/office/drawing/2017/model3d" xmlns:o="urn:schemas-microsoft-com:office:office" xmlns:r="http://schemas.openxmlformats.org/officeDocument/2006/relationships" xmlns:m="http://schemas.openxmlformats.org/officeDocument/2006/math" xmlns:v="urn:schemas-microsoft-com:vml" xmlns:wp14="http://schemas.microsoft.com/office/word/2010/wordprocessingDrawing" xmlns:wp="http://schemas.openxmlformats.org/drawingml/2006/wordprocessingDrawing" xmlns:w10="urn:schemas-microsoft-com:office:word" xmlns:w="http://schemas.openxmlformats.org/wordprocessingml/2006/main" xmlns:w14="http://schemas.microsoft.com/office/word/2010/wordml" xmlns:w15="http://schemas.microsoft.com/office/word/2012/wordml" xmlns:w16cex="http://schemas.microsoft.com/office/word/2018/wordml/cex" xmlns:w16cid="http://schemas.microsoft.com/office/word/2016/wordml/cid" xmlns:w16="http://schemas.microsoft.com/office/word/2018/wordml" xmlns:w16se="http://schemas.microsoft.com/office/word/2015/wordml/symex" xmlns:wpg="http://schemas.microsoft.com/office/word/2010/wordprocessingGroup" xmlns:wpi="http://schemas.microsoft.com/office/word/2010/wordprocessingInk" xmlns:wne="http://schemas.microsoft.com/office/word/2006/wordml" xmlns:wps="http://schemas.microsoft.com/office/word/2010/wordprocessingShape" mc:Ignorable="w14 w15 w16se w16cid w16 w16cex wp14">
+<w:document xmlns:wpc="http://schemas.microsoft.com/office/word/2010/wordprocessingCanvas" xmlns:cx="http://schemas.microsoft.com/office/drawing/2014/chartex" xmlns:cx1="http://schemas.microsoft.com/office/drawing/2015/9/8/chartex" xmlns:cx2="http://schemas.microsoft.com/office/drawing/2015/10/21/chartex" xmlns:cx3="http://schemas.microsoft.com/office/drawing/2016/5/9/chartex" xmlns:cx4="http://schemas.microsoft.com/office/drawing/2016/5/10/chartex" xmlns:cx5="http://schemas.microsoft.com/office/drawing/2016/5/11/chartex" xmlns:cx6="http://schemas.microsoft.com/office/drawing/2016/5/12/chartex" xmlns:cx7="http://schemas.microsoft.com/office/drawing/2016/5/13/chartex" xmlns:cx8="http://schemas.microsoft.com/office/drawing/2016/5/14/chartex" xmlns:mc="http://schemas.openxmlformats.org/markup-compatibility/2006" xmlns:aink="http://schemas.microsoft.com/office/drawing/2016/ink" xmlns:am3d="http://schemas.microsoft.com/office/drawing/2017/model3d" xmlns:o="urn:schemas-microsoft-com:office:office" xmlns:oel="http://schemas.microsoft.com/office/2019/extlst" xmlns:r="http://schemas.openxmlformats.org/officeDocument/2006/relationships" xmlns:m="http://schemas.openxmlformats.org/officeDocument/2006/math" xmlns:v="urn:schemas-microsoft-com:vml" xmlns:wp14="http://schemas.microsoft.com/office/word/2010/wordprocessingDrawing" xmlns:wp="http://schemas.openxmlformats.org/drawingml/2006/wordprocessingDrawing" xmlns:w10="urn:schemas-microsoft-com:office:word" xmlns:w="http://schemas.openxmlformats.org/wordprocessingml/2006/main" xmlns:w14="http://schemas.microsoft.com/office/word/2010/wordml" xmlns:w15="http://schemas.microsoft.com/office/word/2012/wordml" xmlns:w16cex="http://schemas.microsoft.com/office/word/2018/wordml/cex" xmlns:w16cid="http://schemas.microsoft.com/office/word/2016/wordml/cid" xmlns:w16="http://schemas.microsoft.com/office/word/2018/wordml" xmlns:w16sdtdh="http://schemas.microsoft.com/office/word/2020/wordml/sdtdatahash" xmlns:w16se="http://schemas.microsoft.com/office/word/2015/wordml/symex" xmlns:wpg="http://schemas.microsoft.com/office/word/2010/wordprocessingGroup" xmlns:wpi="http://schemas.microsoft.com/office/word/2010/wordprocessingInk" xmlns:wne="http://schemas.microsoft.com/office/word/2006/wordml" xmlns:wps="http://schemas.microsoft.com/office/word/2010/wordprocessingShape" mc:Ignorable="w14 w15 w16se w16cid w16 w16cex w16sdtdh wp14">
   <w:body>
     <w:p>
       <w:pPr>
@@ -37,7 +37,6 @@
           <w:szCs w:val="36"/>
         </w:rPr>
       </w:pPr>
-      <w:proofErr w:type="spellStart"/>
       <w:r>
         <w:rPr>
           <w:rFonts w:ascii="Times New Roman" w:hAnsi="Times New Roman" w:cs="Times New Roman"/>
@@ -46,40 +45,7 @@
           <w:sz w:val="36"/>
           <w:szCs w:val="36"/>
         </w:rPr>
-        <w:t>Algoritma</w:t>
-      </w:r>
-      <w:proofErr w:type="spellEnd"/>
-      <w:r>
-        <w:rPr>
-          <w:rFonts w:ascii="Times New Roman" w:hAnsi="Times New Roman" w:cs="Times New Roman"/>
-          <w:b/>
-          <w:bCs/>
-          <w:sz w:val="36"/>
-          <w:szCs w:val="36"/>
-        </w:rPr>
-        <w:t xml:space="preserve"> Dan </w:t>
-      </w:r>
-      <w:proofErr w:type="spellStart"/>
-      <w:r>
-        <w:rPr>
-          <w:rFonts w:ascii="Times New Roman" w:hAnsi="Times New Roman" w:cs="Times New Roman"/>
-          <w:b/>
-          <w:bCs/>
-          <w:sz w:val="36"/>
-          <w:szCs w:val="36"/>
-        </w:rPr>
-        <w:t>Struktur</w:t>
-      </w:r>
-      <w:proofErr w:type="spellEnd"/>
-      <w:r>
-        <w:rPr>
-          <w:rFonts w:ascii="Times New Roman" w:hAnsi="Times New Roman" w:cs="Times New Roman"/>
-          <w:b/>
-          <w:bCs/>
-          <w:sz w:val="36"/>
-          <w:szCs w:val="36"/>
-        </w:rPr>
-        <w:t xml:space="preserve"> Data</w:t>
+        <w:t>Algoritma Dan Struktur Data</w:t>
       </w:r>
     </w:p>
     <w:p>
@@ -94,7 +60,6 @@
           <w:szCs w:val="32"/>
         </w:rPr>
       </w:pPr>
-      <w:proofErr w:type="spellStart"/>
       <w:r>
         <w:rPr>
           <w:rFonts w:ascii="Times New Roman" w:hAnsi="Times New Roman" w:cs="Times New Roman"/>
@@ -103,9 +68,8 @@
           <w:sz w:val="32"/>
           <w:szCs w:val="32"/>
         </w:rPr>
-        <w:t>Jobsheet</w:t>
-      </w:r>
-      <w:proofErr w:type="spellEnd"/>
+        <w:t xml:space="preserve">Jobsheet - </w:t>
+      </w:r>
       <w:r>
         <w:rPr>
           <w:rFonts w:ascii="Times New Roman" w:hAnsi="Times New Roman" w:cs="Times New Roman"/>
@@ -114,9 +78,8 @@
           <w:sz w:val="32"/>
           <w:szCs w:val="32"/>
         </w:rPr>
-        <w:t xml:space="preserve"> </w:t>
-      </w:r>
-      <w:proofErr w:type="gramStart"/>
+        <w:t>7</w:t>
+      </w:r>
       <w:r>
         <w:rPr>
           <w:rFonts w:ascii="Times New Roman" w:hAnsi="Times New Roman" w:cs="Times New Roman"/>
@@ -125,68 +88,7 @@
           <w:sz w:val="32"/>
           <w:szCs w:val="32"/>
         </w:rPr>
-        <w:t>-</w:t>
-      </w:r>
-      <w:r>
-        <w:rPr>
-          <w:rFonts w:ascii="Times New Roman" w:hAnsi="Times New Roman" w:cs="Times New Roman"/>
-          <w:b/>
-          <w:bCs/>
-          <w:sz w:val="32"/>
-          <w:szCs w:val="32"/>
-        </w:rPr>
-        <w:t xml:space="preserve"> </w:t>
-      </w:r>
-      <w:r>
-        <w:rPr>
-          <w:rFonts w:ascii="Times New Roman" w:hAnsi="Times New Roman" w:cs="Times New Roman"/>
-          <w:b/>
-          <w:bCs/>
-          <w:sz w:val="32"/>
-          <w:szCs w:val="32"/>
-        </w:rPr>
-        <w:t xml:space="preserve"> </w:t>
-      </w:r>
-      <w:r>
-        <w:rPr>
-          <w:rFonts w:ascii="Times New Roman" w:hAnsi="Times New Roman" w:cs="Times New Roman"/>
-          <w:b/>
-          <w:bCs/>
-          <w:sz w:val="32"/>
-          <w:szCs w:val="32"/>
-        </w:rPr>
-        <w:t>7</w:t>
-      </w:r>
-      <w:proofErr w:type="gramEnd"/>
-      <w:r>
-        <w:rPr>
-          <w:rFonts w:ascii="Times New Roman" w:hAnsi="Times New Roman" w:cs="Times New Roman"/>
-          <w:b/>
-          <w:bCs/>
-          <w:sz w:val="32"/>
-          <w:szCs w:val="32"/>
-        </w:rPr>
-        <w:t>:</w:t>
-      </w:r>
-      <w:r>
-        <w:rPr>
-          <w:rFonts w:ascii="Times New Roman" w:hAnsi="Times New Roman" w:cs="Times New Roman"/>
-          <w:b/>
-          <w:bCs/>
-          <w:sz w:val="32"/>
-          <w:szCs w:val="32"/>
-        </w:rPr>
-        <w:t xml:space="preserve"> </w:t>
-      </w:r>
-      <w:r>
-        <w:rPr>
-          <w:rFonts w:ascii="Times New Roman" w:hAnsi="Times New Roman" w:cs="Times New Roman"/>
-          <w:b/>
-          <w:bCs/>
-          <w:sz w:val="32"/>
-          <w:szCs w:val="32"/>
-        </w:rPr>
-        <w:t>Stack</w:t>
+        <w:t xml:space="preserve"> : Stack</w:t>
       </w:r>
     </w:p>
     <w:p>
@@ -219,7 +121,7 @@
           <w:noProof/>
         </w:rPr>
         <w:drawing>
-          <wp:inline distT="0" distB="0" distL="0" distR="0" wp14:anchorId="311CF0B7" wp14:editId="3E4B768B">
+          <wp:inline distT="0" distB="0" distL="0" distR="0" wp14:anchorId="15928A2D" wp14:editId="31CB9998">
             <wp:extent cx="4012904" cy="3009900"/>
             <wp:effectExtent l="0" t="0" r="0" b="0"/>
             <wp:docPr id="1" name="Picture 1"/>
@@ -236,7 +138,7 @@
                     </pic:cNvPicPr>
                   </pic:nvPicPr>
                   <pic:blipFill>
-                    <a:blip r:embed="rId4" cstate="print">
+                    <a:blip r:embed="rId5" cstate="print">
                       <a:extLst>
                         <a:ext uri="{28A0092B-C50C-407E-A947-70E740481C1C}">
                           <a14:useLocalDpi xmlns:a14="http://schemas.microsoft.com/office/drawing/2010/main" val="0"/>
@@ -343,36 +245,8 @@
                 <w:sz w:val="24"/>
                 <w:szCs w:val="24"/>
               </w:rPr>
-              <w:t xml:space="preserve">: </w:t>
+              <w:t>: Ghoffar Abdul Ja’far</w:t>
             </w:r>
-            <w:proofErr w:type="spellStart"/>
-            <w:r>
-              <w:rPr>
-                <w:rFonts w:ascii="Times New Roman" w:hAnsi="Times New Roman" w:cs="Times New Roman"/>
-                <w:sz w:val="24"/>
-                <w:szCs w:val="24"/>
-              </w:rPr>
-              <w:t>Ghoffar</w:t>
-            </w:r>
-            <w:proofErr w:type="spellEnd"/>
-            <w:r>
-              <w:rPr>
-                <w:rFonts w:ascii="Times New Roman" w:hAnsi="Times New Roman" w:cs="Times New Roman"/>
-                <w:sz w:val="24"/>
-                <w:szCs w:val="24"/>
-              </w:rPr>
-              <w:t xml:space="preserve"> Abdul </w:t>
-            </w:r>
-            <w:proofErr w:type="spellStart"/>
-            <w:r>
-              <w:rPr>
-                <w:rFonts w:ascii="Times New Roman" w:hAnsi="Times New Roman" w:cs="Times New Roman"/>
-                <w:sz w:val="24"/>
-                <w:szCs w:val="24"/>
-              </w:rPr>
-              <w:t>Ja’far</w:t>
-            </w:r>
-            <w:proofErr w:type="spellEnd"/>
           </w:p>
         </w:tc>
       </w:tr>
@@ -556,6 +430,9 @@
     </w:p>
     <w:p>
       <w:pPr>
+        <w:rPr>
+          <w:rFonts w:ascii="Times New Roman" w:hAnsi="Times New Roman" w:cs="Times New Roman"/>
+        </w:rPr>
         <w:sectPr>
           <w:pgSz w:w="11906" w:h="16838"/>
           <w:pgMar w:top="1440" w:right="1440" w:bottom="1440" w:left="1440" w:header="708" w:footer="708" w:gutter="0"/>
@@ -564,12 +441,2020 @@
         </w:sectPr>
       </w:pPr>
       <w:r>
+        <w:rPr>
+          <w:rFonts w:ascii="Times New Roman" w:hAnsi="Times New Roman" w:cs="Times New Roman"/>
+        </w:rPr>
         <w:t xml:space="preserve"> </w:t>
       </w:r>
     </w:p>
     <w:p>
-      <w:bookmarkStart w:id="0" w:name="_GoBack"/>
-      <w:bookmarkEnd w:id="0"/>
+      <w:pPr>
+        <w:rPr>
+          <w:rFonts w:ascii="Times New Roman" w:hAnsi="Times New Roman" w:cs="Times New Roman"/>
+          <w:b/>
+          <w:bCs/>
+        </w:rPr>
+      </w:pPr>
+      <w:r>
+        <w:rPr>
+          <w:rFonts w:ascii="Times New Roman" w:hAnsi="Times New Roman" w:cs="Times New Roman"/>
+          <w:b/>
+          <w:bCs/>
+        </w:rPr>
+        <w:lastRenderedPageBreak/>
+        <w:t>Percobaan 1: Penyimpanan Tumpukan Barang dalam Gudang</w:t>
+      </w:r>
+    </w:p>
+    <w:p>
+      <w:pPr>
+        <w:rPr>
+          <w:rFonts w:ascii="Times New Roman" w:hAnsi="Times New Roman" w:cs="Times New Roman"/>
+        </w:rPr>
+      </w:pPr>
+      <w:r>
+        <w:rPr>
+          <w:rFonts w:ascii="Times New Roman" w:hAnsi="Times New Roman" w:cs="Times New Roman"/>
+        </w:rPr>
+        <w:t>Hasil:</w:t>
+      </w:r>
+    </w:p>
+    <w:p>
+      <w:pPr>
+        <w:tabs>
+          <w:tab w:val="left" w:pos="2388"/>
+        </w:tabs>
+        <w:rPr>
+          <w:rFonts w:ascii="Times New Roman" w:hAnsi="Times New Roman" w:cs="Times New Roman"/>
+        </w:rPr>
+      </w:pPr>
+      <w:r>
+        <w:rPr>
+          <w:rFonts w:ascii="Times New Roman" w:hAnsi="Times New Roman" w:cs="Times New Roman"/>
+          <w:noProof/>
+        </w:rPr>
+        <w:drawing>
+          <wp:inline distT="0" distB="0" distL="0" distR="0" wp14:anchorId="5FFF683A" wp14:editId="1C78E5BA">
+            <wp:extent cx="2489200" cy="3100083"/>
+            <wp:effectExtent l="0" t="0" r="6350" b="5080"/>
+            <wp:docPr id="4" name="Picture 4"/>
+            <wp:cNvGraphicFramePr>
+              <a:graphicFrameLocks xmlns:a="http://schemas.openxmlformats.org/drawingml/2006/main" noChangeAspect="1"/>
+            </wp:cNvGraphicFramePr>
+            <a:graphic xmlns:a="http://schemas.openxmlformats.org/drawingml/2006/main">
+              <a:graphicData uri="http://schemas.openxmlformats.org/drawingml/2006/picture">
+                <pic:pic xmlns:pic="http://schemas.openxmlformats.org/drawingml/2006/picture">
+                  <pic:nvPicPr>
+                    <pic:cNvPr id="1" name=""/>
+                    <pic:cNvPicPr/>
+                  </pic:nvPicPr>
+                  <pic:blipFill>
+                    <a:blip r:embed="rId6"/>
+                    <a:stretch>
+                      <a:fillRect/>
+                    </a:stretch>
+                  </pic:blipFill>
+                  <pic:spPr>
+                    <a:xfrm>
+                      <a:off x="0" y="0"/>
+                      <a:ext cx="2522476" cy="3141525"/>
+                    </a:xfrm>
+                    <a:prstGeom prst="rect">
+                      <a:avLst/>
+                    </a:prstGeom>
+                  </pic:spPr>
+                </pic:pic>
+              </a:graphicData>
+            </a:graphic>
+          </wp:inline>
+        </w:drawing>
+      </w:r>
+      <w:r>
+        <w:rPr>
+          <w:rFonts w:ascii="Times New Roman" w:hAnsi="Times New Roman" w:cs="Times New Roman"/>
+        </w:rPr>
+        <w:t xml:space="preserve"> </w:t>
+      </w:r>
+      <w:r>
+        <w:rPr>
+          <w:rFonts w:ascii="Times New Roman" w:hAnsi="Times New Roman" w:cs="Times New Roman"/>
+          <w:noProof/>
+        </w:rPr>
+        <w:drawing>
+          <wp:inline distT="0" distB="0" distL="0" distR="0" wp14:anchorId="47F35EAF" wp14:editId="00DE7C44">
+            <wp:extent cx="2400300" cy="3103837"/>
+            <wp:effectExtent l="0" t="0" r="0" b="1905"/>
+            <wp:docPr id="5" name="Picture 5"/>
+            <wp:cNvGraphicFramePr>
+              <a:graphicFrameLocks xmlns:a="http://schemas.openxmlformats.org/drawingml/2006/main" noChangeAspect="1"/>
+            </wp:cNvGraphicFramePr>
+            <a:graphic xmlns:a="http://schemas.openxmlformats.org/drawingml/2006/main">
+              <a:graphicData uri="http://schemas.openxmlformats.org/drawingml/2006/picture">
+                <pic:pic xmlns:pic="http://schemas.openxmlformats.org/drawingml/2006/picture">
+                  <pic:nvPicPr>
+                    <pic:cNvPr id="1" name=""/>
+                    <pic:cNvPicPr/>
+                  </pic:nvPicPr>
+                  <pic:blipFill>
+                    <a:blip r:embed="rId7"/>
+                    <a:stretch>
+                      <a:fillRect/>
+                    </a:stretch>
+                  </pic:blipFill>
+                  <pic:spPr>
+                    <a:xfrm>
+                      <a:off x="0" y="0"/>
+                      <a:ext cx="2417852" cy="3126533"/>
+                    </a:xfrm>
+                    <a:prstGeom prst="rect">
+                      <a:avLst/>
+                    </a:prstGeom>
+                  </pic:spPr>
+                </pic:pic>
+              </a:graphicData>
+            </a:graphic>
+          </wp:inline>
+        </w:drawing>
+      </w:r>
+    </w:p>
+    <w:p>
+      <w:pPr>
+        <w:rPr>
+          <w:rFonts w:ascii="Times New Roman" w:hAnsi="Times New Roman" w:cs="Times New Roman"/>
+          <w:b/>
+          <w:bCs/>
+        </w:rPr>
+      </w:pPr>
+      <w:r>
+        <w:rPr>
+          <w:rFonts w:ascii="Times New Roman" w:hAnsi="Times New Roman" w:cs="Times New Roman"/>
+          <w:b/>
+          <w:bCs/>
+        </w:rPr>
+        <w:t>Pertanyaan</w:t>
+      </w:r>
+    </w:p>
+    <w:p>
+      <w:pPr>
+        <w:pStyle w:val="ListParagraph"/>
+        <w:numPr>
+          <w:ilvl w:val="0"/>
+          <w:numId w:val="1"/>
+        </w:numPr>
+        <w:ind w:left="426"/>
+        <w:rPr>
+          <w:rFonts w:ascii="Times New Roman" w:hAnsi="Times New Roman" w:cs="Times New Roman"/>
+        </w:rPr>
+      </w:pPr>
+      <w:r>
+        <w:rPr>
+          <w:rFonts w:ascii="Times New Roman" w:hAnsi="Times New Roman" w:cs="Times New Roman"/>
+        </w:rPr>
+        <w:t>Lakukan perbaikan pada kode program, sehingga keluaran yang dihasilkan sama dengan verifikasi</w:t>
+      </w:r>
+      <w:r>
+        <w:rPr>
+          <w:rFonts w:ascii="Times New Roman" w:hAnsi="Times New Roman" w:cs="Times New Roman"/>
+        </w:rPr>
+        <w:t xml:space="preserve"> </w:t>
+      </w:r>
+      <w:r>
+        <w:rPr>
+          <w:rFonts w:ascii="Times New Roman" w:hAnsi="Times New Roman" w:cs="Times New Roman"/>
+        </w:rPr>
+        <w:t>hasil percobaan! Bagian mana saja yang perlu diperbaiki?</w:t>
+      </w:r>
+    </w:p>
+    <w:p>
+      <w:pPr>
+        <w:pStyle w:val="ListParagraph"/>
+        <w:ind w:left="426"/>
+        <w:rPr>
+          <w:rFonts w:ascii="Times New Roman" w:hAnsi="Times New Roman" w:cs="Times New Roman"/>
+        </w:rPr>
+      </w:pPr>
+      <w:r>
+        <w:rPr>
+          <w:rFonts w:ascii="Times New Roman" w:hAnsi="Times New Roman" w:cs="Times New Roman"/>
+        </w:rPr>
+        <w:t>Before:</w:t>
+      </w:r>
+    </w:p>
+    <w:p>
+      <w:pPr>
+        <w:pStyle w:val="ListParagraph"/>
+        <w:ind w:left="426"/>
+        <w:rPr>
+          <w:rFonts w:ascii="Times New Roman" w:hAnsi="Times New Roman" w:cs="Times New Roman"/>
+        </w:rPr>
+      </w:pPr>
+      <w:r>
+        <w:rPr>
+          <w:rFonts w:ascii="Times New Roman" w:hAnsi="Times New Roman" w:cs="Times New Roman"/>
+          <w:noProof/>
+        </w:rPr>
+        <w:drawing>
+          <wp:inline distT="0" distB="0" distL="0" distR="0" wp14:anchorId="04B9E53F" wp14:editId="13D44EF6">
+            <wp:extent cx="2323430" cy="439420"/>
+            <wp:effectExtent l="0" t="0" r="1270" b="0"/>
+            <wp:docPr id="6" name="Picture 6"/>
+            <wp:cNvGraphicFramePr>
+              <a:graphicFrameLocks xmlns:a="http://schemas.openxmlformats.org/drawingml/2006/main" noChangeAspect="1"/>
+            </wp:cNvGraphicFramePr>
+            <a:graphic xmlns:a="http://schemas.openxmlformats.org/drawingml/2006/main">
+              <a:graphicData uri="http://schemas.openxmlformats.org/drawingml/2006/picture">
+                <pic:pic xmlns:pic="http://schemas.openxmlformats.org/drawingml/2006/picture">
+                  <pic:nvPicPr>
+                    <pic:cNvPr id="1" name=""/>
+                    <pic:cNvPicPr/>
+                  </pic:nvPicPr>
+                  <pic:blipFill>
+                    <a:blip r:embed="rId8"/>
+                    <a:stretch>
+                      <a:fillRect/>
+                    </a:stretch>
+                  </pic:blipFill>
+                  <pic:spPr>
+                    <a:xfrm>
+                      <a:off x="0" y="0"/>
+                      <a:ext cx="2361348" cy="446591"/>
+                    </a:xfrm>
+                    <a:prstGeom prst="rect">
+                      <a:avLst/>
+                    </a:prstGeom>
+                  </pic:spPr>
+                </pic:pic>
+              </a:graphicData>
+            </a:graphic>
+          </wp:inline>
+        </w:drawing>
+      </w:r>
+      <w:r>
+        <w:rPr>
+          <w:rFonts w:ascii="Times New Roman" w:hAnsi="Times New Roman" w:cs="Times New Roman"/>
+        </w:rPr>
+        <w:t xml:space="preserve"> </w:t>
+      </w:r>
+      <w:r>
+        <w:rPr>
+          <w:rFonts w:ascii="Times New Roman" w:hAnsi="Times New Roman" w:cs="Times New Roman"/>
+          <w:noProof/>
+        </w:rPr>
+        <w:drawing>
+          <wp:inline distT="0" distB="0" distL="0" distR="0" wp14:anchorId="484D9F19" wp14:editId="73539B2F">
+            <wp:extent cx="2156345" cy="438150"/>
+            <wp:effectExtent l="0" t="0" r="0" b="0"/>
+            <wp:docPr id="8" name="Picture 8"/>
+            <wp:cNvGraphicFramePr>
+              <a:graphicFrameLocks xmlns:a="http://schemas.openxmlformats.org/drawingml/2006/main" noChangeAspect="1"/>
+            </wp:cNvGraphicFramePr>
+            <a:graphic xmlns:a="http://schemas.openxmlformats.org/drawingml/2006/main">
+              <a:graphicData uri="http://schemas.openxmlformats.org/drawingml/2006/picture">
+                <pic:pic xmlns:pic="http://schemas.openxmlformats.org/drawingml/2006/picture">
+                  <pic:nvPicPr>
+                    <pic:cNvPr id="1" name=""/>
+                    <pic:cNvPicPr/>
+                  </pic:nvPicPr>
+                  <pic:blipFill>
+                    <a:blip r:embed="rId9"/>
+                    <a:stretch>
+                      <a:fillRect/>
+                    </a:stretch>
+                  </pic:blipFill>
+                  <pic:spPr>
+                    <a:xfrm>
+                      <a:off x="0" y="0"/>
+                      <a:ext cx="2335326" cy="474517"/>
+                    </a:xfrm>
+                    <a:prstGeom prst="rect">
+                      <a:avLst/>
+                    </a:prstGeom>
+                  </pic:spPr>
+                </pic:pic>
+              </a:graphicData>
+            </a:graphic>
+          </wp:inline>
+        </w:drawing>
+      </w:r>
+    </w:p>
+    <w:p>
+      <w:pPr>
+        <w:pStyle w:val="ListParagraph"/>
+        <w:ind w:left="426"/>
+        <w:rPr>
+          <w:rFonts w:ascii="Times New Roman" w:hAnsi="Times New Roman" w:cs="Times New Roman"/>
+        </w:rPr>
+      </w:pPr>
+      <w:r>
+        <w:rPr>
+          <w:rFonts w:ascii="Times New Roman" w:hAnsi="Times New Roman" w:cs="Times New Roman"/>
+        </w:rPr>
+        <w:t>After:</w:t>
+      </w:r>
+    </w:p>
+    <w:p>
+      <w:pPr>
+        <w:pStyle w:val="ListParagraph"/>
+        <w:ind w:left="426"/>
+        <w:rPr>
+          <w:rFonts w:ascii="Times New Roman" w:hAnsi="Times New Roman" w:cs="Times New Roman"/>
+        </w:rPr>
+      </w:pPr>
+      <w:r>
+        <w:rPr>
+          <w:rFonts w:ascii="Times New Roman" w:hAnsi="Times New Roman" w:cs="Times New Roman"/>
+          <w:noProof/>
+        </w:rPr>
+        <w:drawing>
+          <wp:inline distT="0" distB="0" distL="0" distR="0" wp14:anchorId="5D145D48" wp14:editId="5B88842D">
+            <wp:extent cx="2331153" cy="406400"/>
+            <wp:effectExtent l="0" t="0" r="0" b="0"/>
+            <wp:docPr id="7" name="Picture 7"/>
+            <wp:cNvGraphicFramePr>
+              <a:graphicFrameLocks xmlns:a="http://schemas.openxmlformats.org/drawingml/2006/main" noChangeAspect="1"/>
+            </wp:cNvGraphicFramePr>
+            <a:graphic xmlns:a="http://schemas.openxmlformats.org/drawingml/2006/main">
+              <a:graphicData uri="http://schemas.openxmlformats.org/drawingml/2006/picture">
+                <pic:pic xmlns:pic="http://schemas.openxmlformats.org/drawingml/2006/picture">
+                  <pic:nvPicPr>
+                    <pic:cNvPr id="1" name=""/>
+                    <pic:cNvPicPr/>
+                  </pic:nvPicPr>
+                  <pic:blipFill>
+                    <a:blip r:embed="rId10"/>
+                    <a:stretch>
+                      <a:fillRect/>
+                    </a:stretch>
+                  </pic:blipFill>
+                  <pic:spPr>
+                    <a:xfrm>
+                      <a:off x="0" y="0"/>
+                      <a:ext cx="2399616" cy="418335"/>
+                    </a:xfrm>
+                    <a:prstGeom prst="rect">
+                      <a:avLst/>
+                    </a:prstGeom>
+                  </pic:spPr>
+                </pic:pic>
+              </a:graphicData>
+            </a:graphic>
+          </wp:inline>
+        </w:drawing>
+      </w:r>
+      <w:r>
+        <w:rPr>
+          <w:rFonts w:ascii="Times New Roman" w:hAnsi="Times New Roman" w:cs="Times New Roman"/>
+        </w:rPr>
+        <w:t xml:space="preserve"> </w:t>
+      </w:r>
+      <w:r>
+        <w:rPr>
+          <w:rFonts w:ascii="Times New Roman" w:hAnsi="Times New Roman" w:cs="Times New Roman"/>
+          <w:noProof/>
+        </w:rPr>
+        <w:drawing>
+          <wp:inline distT="0" distB="0" distL="0" distR="0" wp14:anchorId="09B5BBC6" wp14:editId="7439E994">
+            <wp:extent cx="2495550" cy="393714"/>
+            <wp:effectExtent l="0" t="0" r="0" b="6350"/>
+            <wp:docPr id="9" name="Picture 9"/>
+            <wp:cNvGraphicFramePr>
+              <a:graphicFrameLocks xmlns:a="http://schemas.openxmlformats.org/drawingml/2006/main" noChangeAspect="1"/>
+            </wp:cNvGraphicFramePr>
+            <a:graphic xmlns:a="http://schemas.openxmlformats.org/drawingml/2006/main">
+              <a:graphicData uri="http://schemas.openxmlformats.org/drawingml/2006/picture">
+                <pic:pic xmlns:pic="http://schemas.openxmlformats.org/drawingml/2006/picture">
+                  <pic:nvPicPr>
+                    <pic:cNvPr id="1" name=""/>
+                    <pic:cNvPicPr/>
+                  </pic:nvPicPr>
+                  <pic:blipFill>
+                    <a:blip r:embed="rId11"/>
+                    <a:stretch>
+                      <a:fillRect/>
+                    </a:stretch>
+                  </pic:blipFill>
+                  <pic:spPr>
+                    <a:xfrm>
+                      <a:off x="0" y="0"/>
+                      <a:ext cx="2575880" cy="406387"/>
+                    </a:xfrm>
+                    <a:prstGeom prst="rect">
+                      <a:avLst/>
+                    </a:prstGeom>
+                  </pic:spPr>
+                </pic:pic>
+              </a:graphicData>
+            </a:graphic>
+          </wp:inline>
+        </w:drawing>
+      </w:r>
+    </w:p>
+    <w:p>
+      <w:pPr>
+        <w:pStyle w:val="ListParagraph"/>
+        <w:numPr>
+          <w:ilvl w:val="0"/>
+          <w:numId w:val="1"/>
+        </w:numPr>
+        <w:ind w:left="426"/>
+        <w:rPr>
+          <w:rFonts w:ascii="Times New Roman" w:hAnsi="Times New Roman" w:cs="Times New Roman"/>
+        </w:rPr>
+      </w:pPr>
+      <w:r>
+        <w:rPr>
+          <w:rFonts w:ascii="Times New Roman" w:hAnsi="Times New Roman" w:cs="Times New Roman"/>
+        </w:rPr>
+        <w:t>Berapa banyak data barang yang dapat ditampung di dalam tumpukan? Tunjukkan potongan kode</w:t>
+      </w:r>
+      <w:r>
+        <w:rPr>
+          <w:rFonts w:ascii="Times New Roman" w:hAnsi="Times New Roman" w:cs="Times New Roman"/>
+        </w:rPr>
+        <w:t xml:space="preserve"> </w:t>
+      </w:r>
+      <w:r>
+        <w:rPr>
+          <w:rFonts w:ascii="Times New Roman" w:hAnsi="Times New Roman" w:cs="Times New Roman"/>
+        </w:rPr>
+        <w:t>programnya!</w:t>
+      </w:r>
+    </w:p>
+    <w:p>
+      <w:pPr>
+        <w:pStyle w:val="ListParagraph"/>
+        <w:ind w:left="426"/>
+        <w:rPr>
+          <w:rFonts w:ascii="Times New Roman" w:hAnsi="Times New Roman" w:cs="Times New Roman"/>
+        </w:rPr>
+      </w:pPr>
+      <w:r>
+        <w:rPr>
+          <w:rFonts w:ascii="Times New Roman" w:hAnsi="Times New Roman" w:cs="Times New Roman"/>
+        </w:rPr>
+        <w:t>= 7</w:t>
+      </w:r>
+    </w:p>
+    <w:p>
+      <w:pPr>
+        <w:pStyle w:val="ListParagraph"/>
+        <w:ind w:left="426"/>
+        <w:rPr>
+          <w:rFonts w:ascii="Times New Roman" w:hAnsi="Times New Roman" w:cs="Times New Roman"/>
+        </w:rPr>
+      </w:pPr>
+      <w:r>
+        <w:rPr>
+          <w:rFonts w:ascii="Times New Roman" w:hAnsi="Times New Roman" w:cs="Times New Roman"/>
+        </w:rPr>
+        <w:t>Potongan kode:</w:t>
+      </w:r>
+    </w:p>
+    <w:p>
+      <w:pPr>
+        <w:pStyle w:val="ListParagraph"/>
+        <w:ind w:left="426"/>
+        <w:rPr>
+          <w:rFonts w:ascii="Times New Roman" w:hAnsi="Times New Roman" w:cs="Times New Roman"/>
+        </w:rPr>
+      </w:pPr>
+      <w:r>
+        <w:rPr>
+          <w:rFonts w:ascii="Times New Roman" w:hAnsi="Times New Roman" w:cs="Times New Roman"/>
+          <w:noProof/>
+        </w:rPr>
+        <w:drawing>
+          <wp:inline distT="0" distB="0" distL="0" distR="0" wp14:anchorId="58641DCA" wp14:editId="1E0A2F3C">
+            <wp:extent cx="3444423" cy="327660"/>
+            <wp:effectExtent l="0" t="0" r="3810" b="0"/>
+            <wp:docPr id="10" name="Picture 10"/>
+            <wp:cNvGraphicFramePr>
+              <a:graphicFrameLocks xmlns:a="http://schemas.openxmlformats.org/drawingml/2006/main" noChangeAspect="1"/>
+            </wp:cNvGraphicFramePr>
+            <a:graphic xmlns:a="http://schemas.openxmlformats.org/drawingml/2006/main">
+              <a:graphicData uri="http://schemas.openxmlformats.org/drawingml/2006/picture">
+                <pic:pic xmlns:pic="http://schemas.openxmlformats.org/drawingml/2006/picture">
+                  <pic:nvPicPr>
+                    <pic:cNvPr id="1" name=""/>
+                    <pic:cNvPicPr/>
+                  </pic:nvPicPr>
+                  <pic:blipFill>
+                    <a:blip r:embed="rId12"/>
+                    <a:stretch>
+                      <a:fillRect/>
+                    </a:stretch>
+                  </pic:blipFill>
+                  <pic:spPr>
+                    <a:xfrm>
+                      <a:off x="0" y="0"/>
+                      <a:ext cx="3501439" cy="333084"/>
+                    </a:xfrm>
+                    <a:prstGeom prst="rect">
+                      <a:avLst/>
+                    </a:prstGeom>
+                  </pic:spPr>
+                </pic:pic>
+              </a:graphicData>
+            </a:graphic>
+          </wp:inline>
+        </w:drawing>
+      </w:r>
+    </w:p>
+    <w:p>
+      <w:pPr>
+        <w:pStyle w:val="ListParagraph"/>
+        <w:numPr>
+          <w:ilvl w:val="0"/>
+          <w:numId w:val="1"/>
+        </w:numPr>
+        <w:ind w:left="426"/>
+        <w:rPr>
+          <w:rFonts w:ascii="Times New Roman" w:hAnsi="Times New Roman" w:cs="Times New Roman"/>
+        </w:rPr>
+      </w:pPr>
+      <w:r>
+        <w:rPr>
+          <w:rFonts w:ascii="Times New Roman" w:hAnsi="Times New Roman" w:cs="Times New Roman"/>
+        </w:rPr>
+        <w:t xml:space="preserve">Mengapa perlu pengecekan kondisi </w:t>
+      </w:r>
+      <w:r>
+        <w:rPr>
+          <w:rFonts w:ascii="Times New Roman" w:hAnsi="Times New Roman" w:cs="Times New Roman"/>
+          <w:b/>
+          <w:bCs/>
+        </w:rPr>
+        <w:t>!cekKosong()</w:t>
+      </w:r>
+      <w:r>
+        <w:rPr>
+          <w:rFonts w:ascii="Times New Roman" w:hAnsi="Times New Roman" w:cs="Times New Roman"/>
+        </w:rPr>
+        <w:t xml:space="preserve"> pada method </w:t>
+      </w:r>
+      <w:r>
+        <w:rPr>
+          <w:rFonts w:ascii="Times New Roman" w:hAnsi="Times New Roman" w:cs="Times New Roman"/>
+          <w:b/>
+          <w:bCs/>
+        </w:rPr>
+        <w:t>tampilkanBarang</w:t>
+      </w:r>
+      <w:r>
+        <w:rPr>
+          <w:rFonts w:ascii="Times New Roman" w:hAnsi="Times New Roman" w:cs="Times New Roman"/>
+        </w:rPr>
+        <w:t>? Kalau kondisi</w:t>
+      </w:r>
+      <w:r>
+        <w:rPr>
+          <w:rFonts w:ascii="Times New Roman" w:hAnsi="Times New Roman" w:cs="Times New Roman"/>
+        </w:rPr>
+        <w:t xml:space="preserve"> </w:t>
+      </w:r>
+      <w:r>
+        <w:rPr>
+          <w:rFonts w:ascii="Times New Roman" w:hAnsi="Times New Roman" w:cs="Times New Roman"/>
+        </w:rPr>
+        <w:t>tersebut dihapus, apa dampaknya?</w:t>
+      </w:r>
+    </w:p>
+    <w:p>
+      <w:pPr>
+        <w:pStyle w:val="ListParagraph"/>
+        <w:ind w:left="426"/>
+        <w:rPr>
+          <w:rFonts w:ascii="Times New Roman" w:hAnsi="Times New Roman" w:cs="Times New Roman"/>
+        </w:rPr>
+      </w:pPr>
+      <w:r>
+        <w:rPr>
+          <w:rFonts w:ascii="Times New Roman" w:hAnsi="Times New Roman" w:cs="Times New Roman"/>
+        </w:rPr>
+        <w:t xml:space="preserve">= Karena </w:t>
+      </w:r>
+      <w:r>
+        <w:rPr>
+          <w:rFonts w:ascii="Times New Roman" w:hAnsi="Times New Roman" w:cs="Times New Roman"/>
+        </w:rPr>
+        <w:t>program perlu melakukan cek pada stack apakah ada object yang berada dalam stack atau tidak untuk ditampilkan,</w:t>
+      </w:r>
+      <w:r>
+        <w:rPr>
+          <w:rFonts w:ascii="Times New Roman" w:hAnsi="Times New Roman" w:cs="Times New Roman"/>
+        </w:rPr>
+        <w:t xml:space="preserve"> jika kondisi tersebut dihapus maka akan berdampak</w:t>
+      </w:r>
+      <w:r>
+        <w:rPr>
+          <w:rFonts w:ascii="Times New Roman" w:hAnsi="Times New Roman" w:cs="Times New Roman"/>
+        </w:rPr>
+        <w:t xml:space="preserve"> tidak ada pengecekan kondisi stack apakah ada objek atau tidak</w:t>
+      </w:r>
+    </w:p>
+    <w:p>
+      <w:pPr>
+        <w:pStyle w:val="ListParagraph"/>
+        <w:numPr>
+          <w:ilvl w:val="0"/>
+          <w:numId w:val="1"/>
+        </w:numPr>
+        <w:ind w:left="426"/>
+        <w:rPr>
+          <w:rFonts w:ascii="Times New Roman" w:hAnsi="Times New Roman" w:cs="Times New Roman"/>
+        </w:rPr>
+      </w:pPr>
+      <w:r>
+        <w:rPr>
+          <w:rFonts w:ascii="Times New Roman" w:hAnsi="Times New Roman" w:cs="Times New Roman"/>
+        </w:rPr>
+        <w:t xml:space="preserve">Modifikasi kode program pada class </w:t>
+      </w:r>
+      <w:r>
+        <w:rPr>
+          <w:rFonts w:ascii="Times New Roman" w:hAnsi="Times New Roman" w:cs="Times New Roman"/>
+          <w:b/>
+          <w:bCs/>
+        </w:rPr>
+        <w:t>Utama</w:t>
+      </w:r>
+      <w:r>
+        <w:rPr>
+          <w:rFonts w:ascii="Times New Roman" w:hAnsi="Times New Roman" w:cs="Times New Roman"/>
+        </w:rPr>
+        <w:t xml:space="preserve"> sehingga pengguna juga dapat memilih operasi lihat</w:t>
+      </w:r>
+      <w:r>
+        <w:rPr>
+          <w:rFonts w:ascii="Times New Roman" w:hAnsi="Times New Roman" w:cs="Times New Roman"/>
+        </w:rPr>
+        <w:t xml:space="preserve"> </w:t>
+      </w:r>
+      <w:r>
+        <w:rPr>
+          <w:rFonts w:ascii="Times New Roman" w:hAnsi="Times New Roman" w:cs="Times New Roman"/>
+        </w:rPr>
+        <w:t>barang teratas, serta dapat secara bebas menentukan kapasitas gudang!</w:t>
+      </w:r>
+    </w:p>
+    <w:p>
+      <w:pPr>
+        <w:pStyle w:val="ListParagraph"/>
+        <w:ind w:left="426"/>
+        <w:rPr>
+          <w:rFonts w:ascii="Times New Roman" w:hAnsi="Times New Roman" w:cs="Times New Roman"/>
+        </w:rPr>
+      </w:pPr>
+      <w:r>
+        <w:rPr>
+          <w:rFonts w:ascii="Times New Roman" w:hAnsi="Times New Roman" w:cs="Times New Roman"/>
+        </w:rPr>
+        <w:t>Code:</w:t>
+      </w:r>
+    </w:p>
+    <w:p>
+      <w:pPr>
+        <w:pStyle w:val="ListParagraph"/>
+        <w:ind w:left="426"/>
+        <w:rPr>
+          <w:rFonts w:ascii="Times New Roman" w:hAnsi="Times New Roman" w:cs="Times New Roman"/>
+        </w:rPr>
+      </w:pPr>
+      <w:r>
+        <w:rPr>
+          <w:rFonts w:ascii="Times New Roman" w:hAnsi="Times New Roman" w:cs="Times New Roman"/>
+          <w:noProof/>
+        </w:rPr>
+        <w:drawing>
+          <wp:inline distT="0" distB="0" distL="0" distR="0" wp14:anchorId="017D7223" wp14:editId="1D03F016">
+            <wp:extent cx="2567940" cy="415934"/>
+            <wp:effectExtent l="0" t="0" r="3810" b="3175"/>
+            <wp:docPr id="2" name="Picture 2"/>
+            <wp:cNvGraphicFramePr>
+              <a:graphicFrameLocks xmlns:a="http://schemas.openxmlformats.org/drawingml/2006/main" noChangeAspect="1"/>
+            </wp:cNvGraphicFramePr>
+            <a:graphic xmlns:a="http://schemas.openxmlformats.org/drawingml/2006/main">
+              <a:graphicData uri="http://schemas.openxmlformats.org/drawingml/2006/picture">
+                <pic:pic xmlns:pic="http://schemas.openxmlformats.org/drawingml/2006/picture">
+                  <pic:nvPicPr>
+                    <pic:cNvPr id="1" name=""/>
+                    <pic:cNvPicPr/>
+                  </pic:nvPicPr>
+                  <pic:blipFill>
+                    <a:blip r:embed="rId13"/>
+                    <a:stretch>
+                      <a:fillRect/>
+                    </a:stretch>
+                  </pic:blipFill>
+                  <pic:spPr>
+                    <a:xfrm>
+                      <a:off x="0" y="0"/>
+                      <a:ext cx="2753754" cy="446031"/>
+                    </a:xfrm>
+                    <a:prstGeom prst="rect">
+                      <a:avLst/>
+                    </a:prstGeom>
+                  </pic:spPr>
+                </pic:pic>
+              </a:graphicData>
+            </a:graphic>
+          </wp:inline>
+        </w:drawing>
+      </w:r>
+      <w:r>
+        <w:rPr>
+          <w:rFonts w:ascii="Times New Roman" w:hAnsi="Times New Roman" w:cs="Times New Roman"/>
+        </w:rPr>
+        <w:t xml:space="preserve"> </w:t>
+      </w:r>
+      <w:r>
+        <w:rPr>
+          <w:rFonts w:ascii="Times New Roman" w:hAnsi="Times New Roman" w:cs="Times New Roman"/>
+          <w:noProof/>
+        </w:rPr>
+        <w:drawing>
+          <wp:inline distT="0" distB="0" distL="0" distR="0" wp14:anchorId="4D891ECE" wp14:editId="3C7791FD">
+            <wp:extent cx="1888236" cy="426720"/>
+            <wp:effectExtent l="0" t="0" r="0" b="0"/>
+            <wp:docPr id="3" name="Picture 3"/>
+            <wp:cNvGraphicFramePr>
+              <a:graphicFrameLocks xmlns:a="http://schemas.openxmlformats.org/drawingml/2006/main" noChangeAspect="1"/>
+            </wp:cNvGraphicFramePr>
+            <a:graphic xmlns:a="http://schemas.openxmlformats.org/drawingml/2006/main">
+              <a:graphicData uri="http://schemas.openxmlformats.org/drawingml/2006/picture">
+                <pic:pic xmlns:pic="http://schemas.openxmlformats.org/drawingml/2006/picture">
+                  <pic:nvPicPr>
+                    <pic:cNvPr id="1" name=""/>
+                    <pic:cNvPicPr/>
+                  </pic:nvPicPr>
+                  <pic:blipFill>
+                    <a:blip r:embed="rId14"/>
+                    <a:stretch>
+                      <a:fillRect/>
+                    </a:stretch>
+                  </pic:blipFill>
+                  <pic:spPr>
+                    <a:xfrm>
+                      <a:off x="0" y="0"/>
+                      <a:ext cx="1946351" cy="439853"/>
+                    </a:xfrm>
+                    <a:prstGeom prst="rect">
+                      <a:avLst/>
+                    </a:prstGeom>
+                  </pic:spPr>
+                </pic:pic>
+              </a:graphicData>
+            </a:graphic>
+          </wp:inline>
+        </w:drawing>
+      </w:r>
+    </w:p>
+    <w:p>
+      <w:pPr>
+        <w:rPr>
+          <w:rFonts w:ascii="Times New Roman" w:hAnsi="Times New Roman" w:cs="Times New Roman"/>
+        </w:rPr>
+      </w:pPr>
+    </w:p>
+    <w:p>
+      <w:pPr>
+        <w:rPr>
+          <w:rFonts w:ascii="Times New Roman" w:hAnsi="Times New Roman" w:cs="Times New Roman"/>
+          <w:b/>
+          <w:bCs/>
+        </w:rPr>
+      </w:pPr>
+      <w:r>
+        <w:rPr>
+          <w:rFonts w:ascii="Times New Roman" w:hAnsi="Times New Roman" w:cs="Times New Roman"/>
+          <w:b/>
+          <w:bCs/>
+        </w:rPr>
+        <w:lastRenderedPageBreak/>
+        <w:t>Percobaan 2: Konversi Kode Barang ke Biner</w:t>
+      </w:r>
+    </w:p>
+    <w:p>
+      <w:pPr>
+        <w:rPr>
+          <w:rFonts w:ascii="Times New Roman" w:hAnsi="Times New Roman" w:cs="Times New Roman"/>
+          <w:b/>
+          <w:bCs/>
+        </w:rPr>
+      </w:pPr>
+      <w:r>
+        <w:rPr>
+          <w:rFonts w:ascii="Times New Roman" w:hAnsi="Times New Roman" w:cs="Times New Roman"/>
+        </w:rPr>
+        <w:t>Hasil</w:t>
+      </w:r>
+      <w:r>
+        <w:rPr>
+          <w:rFonts w:ascii="Times New Roman" w:hAnsi="Times New Roman" w:cs="Times New Roman"/>
+          <w:b/>
+          <w:bCs/>
+        </w:rPr>
+        <w:t>:</w:t>
+      </w:r>
+    </w:p>
+    <w:p>
+      <w:pPr>
+        <w:rPr>
+          <w:rFonts w:ascii="Times New Roman" w:hAnsi="Times New Roman" w:cs="Times New Roman"/>
+          <w:b/>
+          <w:bCs/>
+        </w:rPr>
+      </w:pPr>
+      <w:r>
+        <w:rPr>
+          <w:rFonts w:ascii="Times New Roman" w:hAnsi="Times New Roman" w:cs="Times New Roman"/>
+          <w:b/>
+          <w:bCs/>
+        </w:rPr>
+        <w:drawing>
+          <wp:inline distT="0" distB="0" distL="0" distR="0" wp14:anchorId="2CE48F50" wp14:editId="63675D7C">
+            <wp:extent cx="2387600" cy="2398970"/>
+            <wp:effectExtent l="0" t="0" r="0" b="1905"/>
+            <wp:docPr id="12" name="Picture 12"/>
+            <wp:cNvGraphicFramePr>
+              <a:graphicFrameLocks xmlns:a="http://schemas.openxmlformats.org/drawingml/2006/main" noChangeAspect="1"/>
+            </wp:cNvGraphicFramePr>
+            <a:graphic xmlns:a="http://schemas.openxmlformats.org/drawingml/2006/main">
+              <a:graphicData uri="http://schemas.openxmlformats.org/drawingml/2006/picture">
+                <pic:pic xmlns:pic="http://schemas.openxmlformats.org/drawingml/2006/picture">
+                  <pic:nvPicPr>
+                    <pic:cNvPr id="1" name=""/>
+                    <pic:cNvPicPr/>
+                  </pic:nvPicPr>
+                  <pic:blipFill>
+                    <a:blip r:embed="rId15"/>
+                    <a:stretch>
+                      <a:fillRect/>
+                    </a:stretch>
+                  </pic:blipFill>
+                  <pic:spPr>
+                    <a:xfrm>
+                      <a:off x="0" y="0"/>
+                      <a:ext cx="2398147" cy="2409568"/>
+                    </a:xfrm>
+                    <a:prstGeom prst="rect">
+                      <a:avLst/>
+                    </a:prstGeom>
+                  </pic:spPr>
+                </pic:pic>
+              </a:graphicData>
+            </a:graphic>
+          </wp:inline>
+        </w:drawing>
+      </w:r>
+    </w:p>
+    <w:p>
+      <w:pPr>
+        <w:rPr>
+          <w:rFonts w:ascii="Times New Roman" w:hAnsi="Times New Roman" w:cs="Times New Roman"/>
+          <w:b/>
+          <w:bCs/>
+        </w:rPr>
+      </w:pPr>
+      <w:r>
+        <w:rPr>
+          <w:rFonts w:ascii="Times New Roman" w:hAnsi="Times New Roman" w:cs="Times New Roman"/>
+          <w:b/>
+          <w:bCs/>
+        </w:rPr>
+        <w:t>Pertanyaan</w:t>
+      </w:r>
+    </w:p>
+    <w:p>
+      <w:pPr>
+        <w:pStyle w:val="ListParagraph"/>
+        <w:numPr>
+          <w:ilvl w:val="0"/>
+          <w:numId w:val="2"/>
+        </w:numPr>
+        <w:ind w:left="426"/>
+        <w:rPr>
+          <w:rFonts w:ascii="Times New Roman" w:hAnsi="Times New Roman" w:cs="Times New Roman"/>
+        </w:rPr>
+      </w:pPr>
+      <w:r>
+        <w:rPr>
+          <w:rFonts w:ascii="Times New Roman" w:hAnsi="Times New Roman" w:cs="Times New Roman"/>
+        </w:rPr>
+        <w:t xml:space="preserve">Pada method </w:t>
+      </w:r>
+      <w:r>
+        <w:rPr>
+          <w:rFonts w:ascii="Times New Roman" w:hAnsi="Times New Roman" w:cs="Times New Roman"/>
+          <w:b/>
+          <w:bCs/>
+        </w:rPr>
+        <w:t>konversiDesimalKeBiner</w:t>
+      </w:r>
+      <w:r>
+        <w:rPr>
+          <w:rFonts w:ascii="Times New Roman" w:hAnsi="Times New Roman" w:cs="Times New Roman"/>
+        </w:rPr>
+        <w:t xml:space="preserve">, ubah kondisi perulangan menjadi </w:t>
+      </w:r>
+      <w:r>
+        <w:rPr>
+          <w:rFonts w:ascii="Times New Roman" w:hAnsi="Times New Roman" w:cs="Times New Roman"/>
+          <w:b/>
+          <w:bCs/>
+        </w:rPr>
+        <w:t xml:space="preserve">while (kode </w:t>
+      </w:r>
+      <w:r>
+        <w:rPr>
+          <w:rFonts w:ascii="Times New Roman" w:hAnsi="Times New Roman" w:cs="Times New Roman"/>
+          <w:b/>
+          <w:bCs/>
+        </w:rPr>
+        <w:t>!= 0</w:t>
+      </w:r>
+      <w:r>
+        <w:rPr>
+          <w:rFonts w:ascii="Times New Roman" w:hAnsi="Times New Roman" w:cs="Times New Roman"/>
+          <w:b/>
+          <w:bCs/>
+        </w:rPr>
+        <w:t>),</w:t>
+      </w:r>
+      <w:r>
+        <w:rPr>
+          <w:rFonts w:ascii="Times New Roman" w:hAnsi="Times New Roman" w:cs="Times New Roman"/>
+        </w:rPr>
+        <w:t xml:space="preserve"> </w:t>
+      </w:r>
+      <w:r>
+        <w:rPr>
+          <w:rFonts w:ascii="Times New Roman" w:hAnsi="Times New Roman" w:cs="Times New Roman"/>
+        </w:rPr>
+        <w:t>bagaimana hasilnya? Jelaskan alasannya!</w:t>
+      </w:r>
+    </w:p>
+    <w:p>
+      <w:pPr>
+        <w:pStyle w:val="ListParagraph"/>
+        <w:ind w:left="426"/>
+        <w:rPr>
+          <w:rFonts w:ascii="Times New Roman" w:hAnsi="Times New Roman" w:cs="Times New Roman"/>
+        </w:rPr>
+      </w:pPr>
+      <w:r>
+        <w:rPr>
+          <w:rFonts w:ascii="Times New Roman" w:hAnsi="Times New Roman" w:cs="Times New Roman"/>
+        </w:rPr>
+        <w:t>Code:</w:t>
+      </w:r>
+    </w:p>
+    <w:p>
+      <w:pPr>
+        <w:pStyle w:val="ListParagraph"/>
+        <w:ind w:left="426"/>
+        <w:rPr>
+          <w:rFonts w:ascii="Times New Roman" w:hAnsi="Times New Roman" w:cs="Times New Roman"/>
+        </w:rPr>
+      </w:pPr>
+      <w:r>
+        <w:rPr>
+          <w:rFonts w:ascii="Times New Roman" w:hAnsi="Times New Roman" w:cs="Times New Roman"/>
+        </w:rPr>
+        <w:drawing>
+          <wp:inline distT="0" distB="0" distL="0" distR="0" wp14:anchorId="5EB9FCD1" wp14:editId="79AD40BC">
+            <wp:extent cx="1909011" cy="457200"/>
+            <wp:effectExtent l="0" t="0" r="0" b="0"/>
+            <wp:docPr id="13" name="Picture 13"/>
+            <wp:cNvGraphicFramePr>
+              <a:graphicFrameLocks xmlns:a="http://schemas.openxmlformats.org/drawingml/2006/main" noChangeAspect="1"/>
+            </wp:cNvGraphicFramePr>
+            <a:graphic xmlns:a="http://schemas.openxmlformats.org/drawingml/2006/main">
+              <a:graphicData uri="http://schemas.openxmlformats.org/drawingml/2006/picture">
+                <pic:pic xmlns:pic="http://schemas.openxmlformats.org/drawingml/2006/picture">
+                  <pic:nvPicPr>
+                    <pic:cNvPr id="1" name=""/>
+                    <pic:cNvPicPr/>
+                  </pic:nvPicPr>
+                  <pic:blipFill>
+                    <a:blip r:embed="rId16"/>
+                    <a:stretch>
+                      <a:fillRect/>
+                    </a:stretch>
+                  </pic:blipFill>
+                  <pic:spPr>
+                    <a:xfrm>
+                      <a:off x="0" y="0"/>
+                      <a:ext cx="1956895" cy="468668"/>
+                    </a:xfrm>
+                    <a:prstGeom prst="rect">
+                      <a:avLst/>
+                    </a:prstGeom>
+                  </pic:spPr>
+                </pic:pic>
+              </a:graphicData>
+            </a:graphic>
+          </wp:inline>
+        </w:drawing>
+      </w:r>
+    </w:p>
+    <w:p>
+      <w:pPr>
+        <w:pStyle w:val="ListParagraph"/>
+        <w:ind w:left="426"/>
+        <w:rPr>
+          <w:rFonts w:ascii="Times New Roman" w:hAnsi="Times New Roman" w:cs="Times New Roman"/>
+        </w:rPr>
+      </w:pPr>
+      <w:r>
+        <w:rPr>
+          <w:rFonts w:ascii="Times New Roman" w:hAnsi="Times New Roman" w:cs="Times New Roman"/>
+        </w:rPr>
+        <w:t>Hasil</w:t>
+      </w:r>
+      <w:r>
+        <w:rPr>
+          <w:rFonts w:ascii="Times New Roman" w:hAnsi="Times New Roman" w:cs="Times New Roman"/>
+        </w:rPr>
+        <w:t>:</w:t>
+      </w:r>
+    </w:p>
+    <w:p>
+      <w:pPr>
+        <w:pStyle w:val="ListParagraph"/>
+        <w:ind w:left="426"/>
+        <w:rPr>
+          <w:rFonts w:ascii="Times New Roman" w:hAnsi="Times New Roman" w:cs="Times New Roman"/>
+        </w:rPr>
+      </w:pPr>
+      <w:r>
+        <w:rPr>
+          <w:rFonts w:ascii="Times New Roman" w:hAnsi="Times New Roman" w:cs="Times New Roman"/>
+        </w:rPr>
+        <w:drawing>
+          <wp:inline distT="0" distB="0" distL="0" distR="0" wp14:anchorId="0C650C15" wp14:editId="1B8D3A34">
+            <wp:extent cx="3000794" cy="419158"/>
+            <wp:effectExtent l="0" t="0" r="9525" b="0"/>
+            <wp:docPr id="14" name="Picture 14"/>
+            <wp:cNvGraphicFramePr>
+              <a:graphicFrameLocks xmlns:a="http://schemas.openxmlformats.org/drawingml/2006/main" noChangeAspect="1"/>
+            </wp:cNvGraphicFramePr>
+            <a:graphic xmlns:a="http://schemas.openxmlformats.org/drawingml/2006/main">
+              <a:graphicData uri="http://schemas.openxmlformats.org/drawingml/2006/picture">
+                <pic:pic xmlns:pic="http://schemas.openxmlformats.org/drawingml/2006/picture">
+                  <pic:nvPicPr>
+                    <pic:cNvPr id="1" name=""/>
+                    <pic:cNvPicPr/>
+                  </pic:nvPicPr>
+                  <pic:blipFill>
+                    <a:blip r:embed="rId17"/>
+                    <a:stretch>
+                      <a:fillRect/>
+                    </a:stretch>
+                  </pic:blipFill>
+                  <pic:spPr>
+                    <a:xfrm>
+                      <a:off x="0" y="0"/>
+                      <a:ext cx="3000794" cy="419158"/>
+                    </a:xfrm>
+                    <a:prstGeom prst="rect">
+                      <a:avLst/>
+                    </a:prstGeom>
+                  </pic:spPr>
+                </pic:pic>
+              </a:graphicData>
+            </a:graphic>
+          </wp:inline>
+        </w:drawing>
+      </w:r>
+    </w:p>
+    <w:p>
+      <w:pPr>
+        <w:pStyle w:val="ListParagraph"/>
+        <w:ind w:left="426"/>
+        <w:rPr>
+          <w:rFonts w:ascii="Times New Roman" w:hAnsi="Times New Roman" w:cs="Times New Roman"/>
+        </w:rPr>
+      </w:pPr>
+      <w:r>
+        <w:rPr>
+          <w:rFonts w:ascii="Times New Roman" w:hAnsi="Times New Roman" w:cs="Times New Roman"/>
+        </w:rPr>
+        <w:t>= Hasilnya akan tetap sama, karena</w:t>
+      </w:r>
+      <w:r>
+        <w:rPr>
+          <w:rFonts w:ascii="Times New Roman" w:hAnsi="Times New Roman" w:cs="Times New Roman"/>
+        </w:rPr>
+        <w:t xml:space="preserve"> jika menggunakan kondisi while(kode &gt; 0) perulangan akan berhenti jika bilangan sudah menccapai angka 0 atau dibawahnya, akan tetapi jika menggunakan kondisi </w:t>
+      </w:r>
+      <w:r>
+        <w:rPr>
+          <w:rFonts w:ascii="Times New Roman" w:hAnsi="Times New Roman" w:cs="Times New Roman"/>
+        </w:rPr>
+        <w:t xml:space="preserve">while(kode </w:t>
+      </w:r>
+      <w:r>
+        <w:rPr>
+          <w:rFonts w:ascii="Times New Roman" w:hAnsi="Times New Roman" w:cs="Times New Roman"/>
+        </w:rPr>
+        <w:t>!=</w:t>
+      </w:r>
+      <w:r>
+        <w:rPr>
+          <w:rFonts w:ascii="Times New Roman" w:hAnsi="Times New Roman" w:cs="Times New Roman"/>
+        </w:rPr>
+        <w:t xml:space="preserve"> 0)</w:t>
+      </w:r>
+      <w:r>
+        <w:rPr>
+          <w:rFonts w:ascii="Times New Roman" w:hAnsi="Times New Roman" w:cs="Times New Roman"/>
+        </w:rPr>
+        <w:t xml:space="preserve"> maka perulangan akan berhenti saat bilangan benar” berada pada angka 0</w:t>
+      </w:r>
+    </w:p>
+    <w:p>
+      <w:pPr>
+        <w:pStyle w:val="ListParagraph"/>
+        <w:numPr>
+          <w:ilvl w:val="0"/>
+          <w:numId w:val="2"/>
+        </w:numPr>
+        <w:ind w:left="426"/>
+        <w:rPr>
+          <w:rFonts w:ascii="Times New Roman" w:hAnsi="Times New Roman" w:cs="Times New Roman"/>
+        </w:rPr>
+      </w:pPr>
+      <w:r>
+        <w:rPr>
+          <w:rFonts w:ascii="Times New Roman" w:hAnsi="Times New Roman" w:cs="Times New Roman"/>
+        </w:rPr>
+        <w:t xml:space="preserve">Jelaskan alur kerja dari method </w:t>
+      </w:r>
+      <w:r>
+        <w:rPr>
+          <w:rFonts w:ascii="Times New Roman" w:hAnsi="Times New Roman" w:cs="Times New Roman"/>
+          <w:b/>
+          <w:bCs/>
+        </w:rPr>
+        <w:t>konversiDesimalKeBiner</w:t>
+      </w:r>
+      <w:r>
+        <w:rPr>
+          <w:rFonts w:ascii="Times New Roman" w:hAnsi="Times New Roman" w:cs="Times New Roman"/>
+        </w:rPr>
+        <w:t>!</w:t>
+      </w:r>
+    </w:p>
+    <w:p>
+      <w:pPr>
+        <w:pStyle w:val="ListParagraph"/>
+        <w:numPr>
+          <w:ilvl w:val="0"/>
+          <w:numId w:val="3"/>
+        </w:numPr>
+        <w:ind w:left="851"/>
+        <w:rPr>
+          <w:rFonts w:ascii="Times New Roman" w:hAnsi="Times New Roman" w:cs="Times New Roman"/>
+        </w:rPr>
+      </w:pPr>
+      <w:r>
+        <w:rPr>
+          <w:rFonts w:ascii="Times New Roman" w:hAnsi="Times New Roman" w:cs="Times New Roman"/>
+        </w:rPr>
+        <w:t>T</w:t>
+      </w:r>
+      <w:r>
+        <w:rPr>
+          <w:rFonts w:ascii="Times New Roman" w:hAnsi="Times New Roman" w:cs="Times New Roman"/>
+        </w:rPr>
+        <w:t>entukan</w:t>
+      </w:r>
+      <w:r>
+        <w:rPr>
+          <w:rFonts w:ascii="Times New Roman" w:hAnsi="Times New Roman" w:cs="Times New Roman"/>
+        </w:rPr>
+        <w:t xml:space="preserve"> bilangan desimal yang akan dikonversi.</w:t>
+      </w:r>
+    </w:p>
+    <w:p>
+      <w:pPr>
+        <w:pStyle w:val="ListParagraph"/>
+        <w:numPr>
+          <w:ilvl w:val="0"/>
+          <w:numId w:val="3"/>
+        </w:numPr>
+        <w:ind w:left="851"/>
+        <w:rPr>
+          <w:rFonts w:ascii="Times New Roman" w:hAnsi="Times New Roman" w:cs="Times New Roman"/>
+        </w:rPr>
+      </w:pPr>
+      <w:r>
+        <w:rPr>
+          <w:rFonts w:ascii="Times New Roman" w:hAnsi="Times New Roman" w:cs="Times New Roman"/>
+        </w:rPr>
+        <w:t>Lakukan operasi modulo 2 pada bilangan desimal untuk mendapatkan sisa bagi dari pembagian bilangan tersebut dengan 2.</w:t>
+      </w:r>
+    </w:p>
+    <w:p>
+      <w:pPr>
+        <w:pStyle w:val="ListParagraph"/>
+        <w:numPr>
+          <w:ilvl w:val="0"/>
+          <w:numId w:val="3"/>
+        </w:numPr>
+        <w:ind w:left="851"/>
+        <w:rPr>
+          <w:rFonts w:ascii="Times New Roman" w:hAnsi="Times New Roman" w:cs="Times New Roman"/>
+        </w:rPr>
+      </w:pPr>
+      <w:r>
+        <w:rPr>
+          <w:rFonts w:ascii="Times New Roman" w:hAnsi="Times New Roman" w:cs="Times New Roman"/>
+        </w:rPr>
+        <w:t>Masukkan sisa bagi tersebut ke dalam stack.</w:t>
+      </w:r>
+    </w:p>
+    <w:p>
+      <w:pPr>
+        <w:pStyle w:val="ListParagraph"/>
+        <w:numPr>
+          <w:ilvl w:val="0"/>
+          <w:numId w:val="3"/>
+        </w:numPr>
+        <w:ind w:left="851"/>
+        <w:rPr>
+          <w:rFonts w:ascii="Times New Roman" w:hAnsi="Times New Roman" w:cs="Times New Roman"/>
+        </w:rPr>
+      </w:pPr>
+      <w:r>
+        <w:rPr>
+          <w:rFonts w:ascii="Times New Roman" w:hAnsi="Times New Roman" w:cs="Times New Roman"/>
+        </w:rPr>
+        <w:t>Bagi bilangan desimal dengan 2 untuk mendapatkan hasil pembagian selanjutnya.</w:t>
+      </w:r>
+    </w:p>
+    <w:p>
+      <w:pPr>
+        <w:pStyle w:val="ListParagraph"/>
+        <w:numPr>
+          <w:ilvl w:val="0"/>
+          <w:numId w:val="3"/>
+        </w:numPr>
+        <w:ind w:left="851"/>
+        <w:rPr>
+          <w:rFonts w:ascii="Times New Roman" w:hAnsi="Times New Roman" w:cs="Times New Roman"/>
+        </w:rPr>
+      </w:pPr>
+      <w:r>
+        <w:rPr>
+          <w:rFonts w:ascii="Times New Roman" w:hAnsi="Times New Roman" w:cs="Times New Roman"/>
+        </w:rPr>
+        <w:t>Ulangi proses ini sampai bilangan desimal menjadi 0.</w:t>
+      </w:r>
+    </w:p>
+    <w:p>
+      <w:pPr>
+        <w:rPr>
+          <w:rFonts w:ascii="Times New Roman" w:hAnsi="Times New Roman" w:cs="Times New Roman"/>
+        </w:rPr>
+      </w:pPr>
+    </w:p>
+    <w:p>
+      <w:pPr>
+        <w:rPr>
+          <w:rFonts w:ascii="Times New Roman" w:hAnsi="Times New Roman" w:cs="Times New Roman"/>
+          <w:b/>
+          <w:bCs/>
+        </w:rPr>
+      </w:pPr>
+      <w:r>
+        <w:rPr>
+          <w:rFonts w:ascii="Times New Roman" w:hAnsi="Times New Roman" w:cs="Times New Roman"/>
+          <w:b/>
+          <w:bCs/>
+        </w:rPr>
+        <w:t>Percobaan 3: Konversi Notasi Infix ke Postfix</w:t>
+      </w:r>
+    </w:p>
+    <w:p>
+      <w:pPr>
+        <w:rPr>
+          <w:rFonts w:ascii="Times New Roman" w:hAnsi="Times New Roman" w:cs="Times New Roman"/>
+        </w:rPr>
+      </w:pPr>
+      <w:r>
+        <w:rPr>
+          <w:rFonts w:ascii="Times New Roman" w:hAnsi="Times New Roman" w:cs="Times New Roman"/>
+        </w:rPr>
+        <w:t>Hasil:</w:t>
+      </w:r>
+    </w:p>
+    <w:p>
+      <w:pPr>
+        <w:rPr>
+          <w:rFonts w:ascii="Times New Roman" w:hAnsi="Times New Roman" w:cs="Times New Roman"/>
+        </w:rPr>
+      </w:pPr>
+      <w:r>
+        <w:rPr>
+          <w:rFonts w:ascii="Times New Roman" w:hAnsi="Times New Roman" w:cs="Times New Roman"/>
+        </w:rPr>
+        <w:drawing>
+          <wp:inline distT="0" distB="0" distL="0" distR="0" wp14:anchorId="22E3268C" wp14:editId="3ADD6568">
+            <wp:extent cx="2848131" cy="508000"/>
+            <wp:effectExtent l="0" t="0" r="9525" b="6350"/>
+            <wp:docPr id="17" name="Picture 17"/>
+            <wp:cNvGraphicFramePr>
+              <a:graphicFrameLocks xmlns:a="http://schemas.openxmlformats.org/drawingml/2006/main" noChangeAspect="1"/>
+            </wp:cNvGraphicFramePr>
+            <a:graphic xmlns:a="http://schemas.openxmlformats.org/drawingml/2006/main">
+              <a:graphicData uri="http://schemas.openxmlformats.org/drawingml/2006/picture">
+                <pic:pic xmlns:pic="http://schemas.openxmlformats.org/drawingml/2006/picture">
+                  <pic:nvPicPr>
+                    <pic:cNvPr id="1" name=""/>
+                    <pic:cNvPicPr/>
+                  </pic:nvPicPr>
+                  <pic:blipFill>
+                    <a:blip r:embed="rId18"/>
+                    <a:stretch>
+                      <a:fillRect/>
+                    </a:stretch>
+                  </pic:blipFill>
+                  <pic:spPr>
+                    <a:xfrm>
+                      <a:off x="0" y="0"/>
+                      <a:ext cx="2917683" cy="520405"/>
+                    </a:xfrm>
+                    <a:prstGeom prst="rect">
+                      <a:avLst/>
+                    </a:prstGeom>
+                  </pic:spPr>
+                </pic:pic>
+              </a:graphicData>
+            </a:graphic>
+          </wp:inline>
+        </w:drawing>
+      </w:r>
+    </w:p>
+    <w:p>
+      <w:pPr>
+        <w:rPr>
+          <w:rFonts w:ascii="Times New Roman" w:hAnsi="Times New Roman" w:cs="Times New Roman"/>
+          <w:b/>
+          <w:bCs/>
+        </w:rPr>
+      </w:pPr>
+      <w:r>
+        <w:rPr>
+          <w:rFonts w:ascii="Times New Roman" w:hAnsi="Times New Roman" w:cs="Times New Roman"/>
+          <w:b/>
+          <w:bCs/>
+        </w:rPr>
+        <w:t>Pertanyaan</w:t>
+      </w:r>
+      <w:r>
+        <w:rPr>
+          <w:rFonts w:ascii="Times New Roman" w:hAnsi="Times New Roman" w:cs="Times New Roman"/>
+          <w:b/>
+          <w:bCs/>
+        </w:rPr>
+        <w:t>:</w:t>
+      </w:r>
+    </w:p>
+    <w:p>
+      <w:pPr>
+        <w:pStyle w:val="ListParagraph"/>
+        <w:numPr>
+          <w:ilvl w:val="0"/>
+          <w:numId w:val="4"/>
+        </w:numPr>
+        <w:ind w:left="426"/>
+        <w:rPr>
+          <w:rFonts w:ascii="Times New Roman" w:hAnsi="Times New Roman" w:cs="Times New Roman"/>
+        </w:rPr>
+      </w:pPr>
+      <w:r>
+        <w:rPr>
+          <w:rFonts w:ascii="Times New Roman" w:hAnsi="Times New Roman" w:cs="Times New Roman"/>
+        </w:rPr>
+        <w:lastRenderedPageBreak/>
+        <w:t xml:space="preserve">Pada method </w:t>
+      </w:r>
+      <w:r>
+        <w:rPr>
+          <w:rFonts w:ascii="Times New Roman" w:hAnsi="Times New Roman" w:cs="Times New Roman"/>
+          <w:b/>
+          <w:bCs/>
+        </w:rPr>
+        <w:t>derajat</w:t>
+      </w:r>
+      <w:r>
+        <w:rPr>
+          <w:rFonts w:ascii="Times New Roman" w:hAnsi="Times New Roman" w:cs="Times New Roman"/>
+        </w:rPr>
+        <w:t>, mengapa return value beberapa case bernilai sama? Apabila return</w:t>
+      </w:r>
+      <w:r>
+        <w:rPr>
+          <w:rFonts w:ascii="Times New Roman" w:hAnsi="Times New Roman" w:cs="Times New Roman"/>
+        </w:rPr>
+        <w:t xml:space="preserve"> </w:t>
+      </w:r>
+      <w:r>
+        <w:rPr>
+          <w:rFonts w:ascii="Times New Roman" w:hAnsi="Times New Roman" w:cs="Times New Roman"/>
+        </w:rPr>
+        <w:t>value diubah dengan nilai berbeda-beda setiap case-nya, apa yang terjadi?</w:t>
+      </w:r>
+    </w:p>
+    <w:p>
+      <w:pPr>
+        <w:pStyle w:val="ListParagraph"/>
+        <w:ind w:left="426"/>
+        <w:rPr>
+          <w:rFonts w:ascii="Times New Roman" w:hAnsi="Times New Roman" w:cs="Times New Roman"/>
+        </w:rPr>
+      </w:pPr>
+      <w:r>
+        <w:rPr>
+          <w:rFonts w:ascii="Times New Roman" w:hAnsi="Times New Roman" w:cs="Times New Roman"/>
+        </w:rPr>
+        <w:t>= Return value bernilai sama karena bebrapa operator memiliki tingkatan yang sama, menjadikan mempunyai return value yang sama</w:t>
+      </w:r>
+      <w:r>
+        <w:rPr>
+          <w:rFonts w:ascii="Times New Roman" w:hAnsi="Times New Roman" w:cs="Times New Roman"/>
+        </w:rPr>
+        <w:t>, jika diubah setiap case nyam aka membuat operator yang memiliki tingkatan yang sama menjadi berbeda</w:t>
+      </w:r>
+    </w:p>
+    <w:p>
+      <w:pPr>
+        <w:pStyle w:val="ListParagraph"/>
+        <w:numPr>
+          <w:ilvl w:val="0"/>
+          <w:numId w:val="4"/>
+        </w:numPr>
+        <w:ind w:left="426"/>
+        <w:rPr>
+          <w:rFonts w:ascii="Times New Roman" w:hAnsi="Times New Roman" w:cs="Times New Roman"/>
+        </w:rPr>
+      </w:pPr>
+      <w:r>
+        <w:rPr>
+          <w:rFonts w:ascii="Times New Roman" w:hAnsi="Times New Roman" w:cs="Times New Roman"/>
+        </w:rPr>
+        <w:t xml:space="preserve">Jelaskan alur kerja method </w:t>
+      </w:r>
+      <w:r>
+        <w:rPr>
+          <w:rFonts w:ascii="Times New Roman" w:hAnsi="Times New Roman" w:cs="Times New Roman"/>
+          <w:b/>
+          <w:bCs/>
+        </w:rPr>
+        <w:t>konversi</w:t>
+      </w:r>
+      <w:r>
+        <w:rPr>
+          <w:rFonts w:ascii="Times New Roman" w:hAnsi="Times New Roman" w:cs="Times New Roman"/>
+        </w:rPr>
+        <w:t>!</w:t>
+      </w:r>
+    </w:p>
+    <w:p>
+      <w:pPr>
+        <w:pStyle w:val="ListParagraph"/>
+        <w:numPr>
+          <w:ilvl w:val="0"/>
+          <w:numId w:val="5"/>
+        </w:numPr>
+        <w:ind w:left="851"/>
+        <w:rPr>
+          <w:rFonts w:ascii="Times New Roman" w:hAnsi="Times New Roman" w:cs="Times New Roman"/>
+        </w:rPr>
+      </w:pPr>
+      <w:r>
+        <w:rPr>
+          <w:rFonts w:ascii="Times New Roman" w:hAnsi="Times New Roman" w:cs="Times New Roman"/>
+        </w:rPr>
+        <w:t>Jika token adalah operand (bilangan), tambahkan langsung ke ekspresi postfix.</w:t>
+      </w:r>
+    </w:p>
+    <w:p>
+      <w:pPr>
+        <w:pStyle w:val="ListParagraph"/>
+        <w:numPr>
+          <w:ilvl w:val="0"/>
+          <w:numId w:val="5"/>
+        </w:numPr>
+        <w:ind w:left="851"/>
+        <w:rPr>
+          <w:rFonts w:ascii="Times New Roman" w:hAnsi="Times New Roman" w:cs="Times New Roman"/>
+        </w:rPr>
+      </w:pPr>
+      <w:r>
+        <w:rPr>
+          <w:rFonts w:ascii="Times New Roman" w:hAnsi="Times New Roman" w:cs="Times New Roman"/>
+        </w:rPr>
+        <w:t>Jika token adalah operator:</w:t>
+      </w:r>
+    </w:p>
+    <w:p>
+      <w:pPr>
+        <w:pStyle w:val="ListParagraph"/>
+        <w:numPr>
+          <w:ilvl w:val="0"/>
+          <w:numId w:val="5"/>
+        </w:numPr>
+        <w:ind w:left="851"/>
+        <w:rPr>
+          <w:rFonts w:ascii="Times New Roman" w:hAnsi="Times New Roman" w:cs="Times New Roman"/>
+        </w:rPr>
+      </w:pPr>
+      <w:r>
+        <w:rPr>
+          <w:rFonts w:ascii="Times New Roman" w:hAnsi="Times New Roman" w:cs="Times New Roman"/>
+        </w:rPr>
+        <w:t>Jika tumpukan kosong, atau operator pada tumpukan memiliki prioritas lebih rendah dari operator saat ini, tambahkan operator saat ini ke tumpukan.</w:t>
+      </w:r>
+    </w:p>
+    <w:p>
+      <w:pPr>
+        <w:pStyle w:val="ListParagraph"/>
+        <w:numPr>
+          <w:ilvl w:val="0"/>
+          <w:numId w:val="5"/>
+        </w:numPr>
+        <w:ind w:left="851"/>
+        <w:rPr>
+          <w:rFonts w:ascii="Times New Roman" w:hAnsi="Times New Roman" w:cs="Times New Roman"/>
+        </w:rPr>
+      </w:pPr>
+      <w:r>
+        <w:rPr>
+          <w:rFonts w:ascii="Times New Roman" w:hAnsi="Times New Roman" w:cs="Times New Roman"/>
+        </w:rPr>
+        <w:t>Jika operator pada tumpukan memiliki prioritas lebih tinggi atau sama dengan operator saat ini, keluarkan operator dari tumpukan dan tambahkan ke ekspresi postfix. Lakukan hal ini berulang kali sampai operator saat ini dapat ditambahkan ke tumpukan.</w:t>
+      </w:r>
+    </w:p>
+    <w:p>
+      <w:pPr>
+        <w:pStyle w:val="ListParagraph"/>
+        <w:numPr>
+          <w:ilvl w:val="0"/>
+          <w:numId w:val="5"/>
+        </w:numPr>
+        <w:ind w:left="851"/>
+        <w:rPr>
+          <w:rFonts w:ascii="Times New Roman" w:hAnsi="Times New Roman" w:cs="Times New Roman"/>
+        </w:rPr>
+      </w:pPr>
+      <w:r>
+        <w:rPr>
+          <w:rFonts w:ascii="Times New Roman" w:hAnsi="Times New Roman" w:cs="Times New Roman"/>
+        </w:rPr>
+        <w:t>Tambahkan operator saat ini ke tumpukan setelah selesai memprosesnya.</w:t>
+      </w:r>
+    </w:p>
+    <w:p>
+      <w:pPr>
+        <w:pStyle w:val="ListParagraph"/>
+        <w:numPr>
+          <w:ilvl w:val="0"/>
+          <w:numId w:val="4"/>
+        </w:numPr>
+        <w:ind w:left="426"/>
+        <w:rPr>
+          <w:rFonts w:ascii="Times New Roman" w:hAnsi="Times New Roman" w:cs="Times New Roman"/>
+        </w:rPr>
+      </w:pPr>
+      <w:r>
+        <w:rPr>
+          <w:rFonts w:ascii="Times New Roman" w:hAnsi="Times New Roman" w:cs="Times New Roman"/>
+        </w:rPr>
+        <w:t>Pada method konversi, apa fungsi dari potongan kode berikut?</w:t>
+      </w:r>
+    </w:p>
+    <w:p>
+      <w:pPr>
+        <w:pStyle w:val="ListParagraph"/>
+        <w:ind w:left="426"/>
+        <w:rPr>
+          <w:rFonts w:ascii="Times New Roman" w:hAnsi="Times New Roman" w:cs="Times New Roman"/>
+        </w:rPr>
+      </w:pPr>
+      <w:r>
+        <w:rPr>
+          <w:rFonts w:ascii="Times New Roman" w:hAnsi="Times New Roman" w:cs="Times New Roman"/>
+        </w:rPr>
+        <w:drawing>
+          <wp:inline distT="0" distB="0" distL="0" distR="0" wp14:anchorId="38CE1760" wp14:editId="556396E4">
+            <wp:extent cx="1638529" cy="228632"/>
+            <wp:effectExtent l="0" t="0" r="0" b="0"/>
+            <wp:docPr id="15" name="Picture 15"/>
+            <wp:cNvGraphicFramePr>
+              <a:graphicFrameLocks xmlns:a="http://schemas.openxmlformats.org/drawingml/2006/main" noChangeAspect="1"/>
+            </wp:cNvGraphicFramePr>
+            <a:graphic xmlns:a="http://schemas.openxmlformats.org/drawingml/2006/main">
+              <a:graphicData uri="http://schemas.openxmlformats.org/drawingml/2006/picture">
+                <pic:pic xmlns:pic="http://schemas.openxmlformats.org/drawingml/2006/picture">
+                  <pic:nvPicPr>
+                    <pic:cNvPr id="1" name=""/>
+                    <pic:cNvPicPr/>
+                  </pic:nvPicPr>
+                  <pic:blipFill>
+                    <a:blip r:embed="rId19"/>
+                    <a:stretch>
+                      <a:fillRect/>
+                    </a:stretch>
+                  </pic:blipFill>
+                  <pic:spPr>
+                    <a:xfrm>
+                      <a:off x="0" y="0"/>
+                      <a:ext cx="1638529" cy="228632"/>
+                    </a:xfrm>
+                    <a:prstGeom prst="rect">
+                      <a:avLst/>
+                    </a:prstGeom>
+                  </pic:spPr>
+                </pic:pic>
+              </a:graphicData>
+            </a:graphic>
+          </wp:inline>
+        </w:drawing>
+      </w:r>
+    </w:p>
+    <w:p>
+      <w:pPr>
+        <w:pStyle w:val="ListParagraph"/>
+        <w:ind w:left="426"/>
+        <w:rPr>
+          <w:rFonts w:ascii="Times New Roman" w:hAnsi="Times New Roman" w:cs="Times New Roman"/>
+        </w:rPr>
+      </w:pPr>
+      <w:r>
+        <w:rPr>
+          <w:rFonts w:ascii="Times New Roman" w:hAnsi="Times New Roman" w:cs="Times New Roman"/>
+        </w:rPr>
+        <w:t>= Digunakan untuk mengambil character dari</w:t>
+      </w:r>
+      <w:r>
+        <w:rPr>
+          <w:rFonts w:ascii="Times New Roman" w:hAnsi="Times New Roman" w:cs="Times New Roman"/>
+        </w:rPr>
+        <w:t xml:space="preserve"> variable Q pada index i</w:t>
+      </w:r>
+    </w:p>
+    <w:p>
+      <w:pPr>
+        <w:rPr>
+          <w:rFonts w:ascii="Times New Roman" w:hAnsi="Times New Roman" w:cs="Times New Roman"/>
+        </w:rPr>
+      </w:pPr>
+    </w:p>
+    <w:p>
+      <w:pPr>
+        <w:rPr>
+          <w:rFonts w:ascii="Times New Roman" w:hAnsi="Times New Roman" w:cs="Times New Roman"/>
+          <w:b/>
+          <w:bCs/>
+        </w:rPr>
+      </w:pPr>
+      <w:r>
+        <w:rPr>
+          <w:rFonts w:ascii="Times New Roman" w:hAnsi="Times New Roman" w:cs="Times New Roman"/>
+          <w:b/>
+          <w:bCs/>
+        </w:rPr>
+        <w:t>Latihan Praktikum</w:t>
+      </w:r>
+    </w:p>
+    <w:p>
+      <w:pPr>
+        <w:rPr>
+          <w:rFonts w:ascii="Times New Roman" w:hAnsi="Times New Roman" w:cs="Times New Roman"/>
+        </w:rPr>
+      </w:pPr>
+      <w:r>
+        <w:rPr>
+          <w:rFonts w:ascii="Times New Roman" w:hAnsi="Times New Roman" w:cs="Times New Roman"/>
+        </w:rPr>
+        <w:t>Perhatikan dan gunakan kembali kode program pada Percobaan 1. Tambahkan dua method berikut</w:t>
+      </w:r>
+    </w:p>
+    <w:p>
+      <w:pPr>
+        <w:rPr>
+          <w:rFonts w:ascii="Times New Roman" w:hAnsi="Times New Roman" w:cs="Times New Roman"/>
+        </w:rPr>
+      </w:pPr>
+      <w:r>
+        <w:rPr>
+          <w:rFonts w:ascii="Times New Roman" w:hAnsi="Times New Roman" w:cs="Times New Roman"/>
+        </w:rPr>
+        <w:t>pada class Gudang:</w:t>
+      </w:r>
+    </w:p>
+    <w:p>
+      <w:pPr>
+        <w:pStyle w:val="ListParagraph"/>
+        <w:numPr>
+          <w:ilvl w:val="0"/>
+          <w:numId w:val="6"/>
+        </w:numPr>
+        <w:ind w:left="426"/>
+        <w:rPr>
+          <w:rFonts w:ascii="Times New Roman" w:hAnsi="Times New Roman" w:cs="Times New Roman"/>
+        </w:rPr>
+      </w:pPr>
+      <w:r>
+        <w:rPr>
+          <w:rFonts w:ascii="Times New Roman" w:hAnsi="Times New Roman" w:cs="Times New Roman"/>
+        </w:rPr>
+        <w:t xml:space="preserve">Method </w:t>
+      </w:r>
+      <w:r>
+        <w:rPr>
+          <w:rFonts w:ascii="Times New Roman" w:hAnsi="Times New Roman" w:cs="Times New Roman"/>
+          <w:b/>
+          <w:bCs/>
+        </w:rPr>
+        <w:t>lihatBarangTerbawah</w:t>
+      </w:r>
+      <w:r>
+        <w:rPr>
+          <w:rFonts w:ascii="Times New Roman" w:hAnsi="Times New Roman" w:cs="Times New Roman"/>
+        </w:rPr>
+        <w:t xml:space="preserve"> digunakan untuk mengecek barang pada tumpukan terbawah</w:t>
+      </w:r>
+    </w:p>
+    <w:p>
+      <w:pPr>
+        <w:pStyle w:val="ListParagraph"/>
+        <w:numPr>
+          <w:ilvl w:val="0"/>
+          <w:numId w:val="6"/>
+        </w:numPr>
+        <w:ind w:left="426"/>
+        <w:rPr>
+          <w:rFonts w:ascii="Times New Roman" w:hAnsi="Times New Roman" w:cs="Times New Roman"/>
+        </w:rPr>
+      </w:pPr>
+      <w:r>
+        <w:rPr>
+          <w:rFonts w:ascii="Times New Roman" w:hAnsi="Times New Roman" w:cs="Times New Roman"/>
+        </w:rPr>
+        <w:t xml:space="preserve">Method </w:t>
+      </w:r>
+      <w:r>
+        <w:rPr>
+          <w:rFonts w:ascii="Times New Roman" w:hAnsi="Times New Roman" w:cs="Times New Roman"/>
+          <w:b/>
+          <w:bCs/>
+        </w:rPr>
+        <w:t>cariBarang</w:t>
+      </w:r>
+      <w:r>
+        <w:rPr>
+          <w:rFonts w:ascii="Times New Roman" w:hAnsi="Times New Roman" w:cs="Times New Roman"/>
+        </w:rPr>
+        <w:t xml:space="preserve"> digunakan untuk mencari ada atau tidaknya barang berdasarkan kode</w:t>
+      </w:r>
+      <w:r>
+        <w:rPr>
+          <w:rFonts w:ascii="Times New Roman" w:hAnsi="Times New Roman" w:cs="Times New Roman"/>
+        </w:rPr>
+        <w:t xml:space="preserve"> </w:t>
+      </w:r>
+      <w:r>
+        <w:rPr>
+          <w:rFonts w:ascii="Times New Roman" w:hAnsi="Times New Roman" w:cs="Times New Roman"/>
+        </w:rPr>
+        <w:t>barangnya atau nama barangnya</w:t>
+      </w:r>
+    </w:p>
+    <w:p>
+      <w:pPr>
+        <w:ind w:left="66"/>
+        <w:rPr>
+          <w:rFonts w:ascii="Times New Roman" w:hAnsi="Times New Roman" w:cs="Times New Roman"/>
+        </w:rPr>
+      </w:pPr>
+      <w:r>
+        <w:rPr>
+          <w:rFonts w:ascii="Times New Roman" w:hAnsi="Times New Roman" w:cs="Times New Roman"/>
+        </w:rPr>
+        <w:t>Data:</w:t>
+      </w:r>
+    </w:p>
+    <w:p>
+      <w:pPr>
+        <w:ind w:left="66"/>
+        <w:rPr>
+          <w:rFonts w:ascii="Times New Roman" w:hAnsi="Times New Roman" w:cs="Times New Roman"/>
+        </w:rPr>
+      </w:pPr>
+      <w:r>
+        <w:rPr>
+          <w:rFonts w:ascii="Times New Roman" w:hAnsi="Times New Roman" w:cs="Times New Roman"/>
+        </w:rPr>
+        <w:drawing>
+          <wp:inline distT="0" distB="0" distL="0" distR="0" wp14:anchorId="32D8CBE5" wp14:editId="3B8B38E9">
+            <wp:extent cx="3224530" cy="3556000"/>
+            <wp:effectExtent l="0" t="0" r="0" b="6350"/>
+            <wp:docPr id="18" name="Picture 18"/>
+            <wp:cNvGraphicFramePr>
+              <a:graphicFrameLocks xmlns:a="http://schemas.openxmlformats.org/drawingml/2006/main" noChangeAspect="1"/>
+            </wp:cNvGraphicFramePr>
+            <a:graphic xmlns:a="http://schemas.openxmlformats.org/drawingml/2006/main">
+              <a:graphicData uri="http://schemas.openxmlformats.org/drawingml/2006/picture">
+                <pic:pic xmlns:pic="http://schemas.openxmlformats.org/drawingml/2006/picture">
+                  <pic:nvPicPr>
+                    <pic:cNvPr id="1" name=""/>
+                    <pic:cNvPicPr/>
+                  </pic:nvPicPr>
+                  <pic:blipFill>
+                    <a:blip r:embed="rId20"/>
+                    <a:stretch>
+                      <a:fillRect/>
+                    </a:stretch>
+                  </pic:blipFill>
+                  <pic:spPr>
+                    <a:xfrm>
+                      <a:off x="0" y="0"/>
+                      <a:ext cx="3247961" cy="3581840"/>
+                    </a:xfrm>
+                    <a:prstGeom prst="rect">
+                      <a:avLst/>
+                    </a:prstGeom>
+                  </pic:spPr>
+                </pic:pic>
+              </a:graphicData>
+            </a:graphic>
+          </wp:inline>
+        </w:drawing>
+      </w:r>
+    </w:p>
+    <w:p>
+      <w:pPr>
+        <w:ind w:left="66"/>
+        <w:rPr>
+          <w:rFonts w:ascii="Times New Roman" w:hAnsi="Times New Roman" w:cs="Times New Roman"/>
+        </w:rPr>
+      </w:pPr>
+      <w:r>
+        <w:rPr>
+          <w:rFonts w:ascii="Times New Roman" w:hAnsi="Times New Roman" w:cs="Times New Roman"/>
+        </w:rPr>
+        <w:lastRenderedPageBreak/>
+        <w:t>Lihat barang terbawah:</w:t>
+      </w:r>
+    </w:p>
+    <w:p>
+      <w:pPr>
+        <w:ind w:left="66"/>
+        <w:rPr>
+          <w:rFonts w:ascii="Times New Roman" w:hAnsi="Times New Roman" w:cs="Times New Roman"/>
+        </w:rPr>
+      </w:pPr>
+      <w:r>
+        <w:rPr>
+          <w:rFonts w:ascii="Times New Roman" w:hAnsi="Times New Roman" w:cs="Times New Roman"/>
+        </w:rPr>
+        <w:drawing>
+          <wp:inline distT="0" distB="0" distL="0" distR="0" wp14:anchorId="2BD04DD8" wp14:editId="7147289D">
+            <wp:extent cx="2657846" cy="1924319"/>
+            <wp:effectExtent l="0" t="0" r="0" b="0"/>
+            <wp:docPr id="19" name="Picture 19"/>
+            <wp:cNvGraphicFramePr>
+              <a:graphicFrameLocks xmlns:a="http://schemas.openxmlformats.org/drawingml/2006/main" noChangeAspect="1"/>
+            </wp:cNvGraphicFramePr>
+            <a:graphic xmlns:a="http://schemas.openxmlformats.org/drawingml/2006/main">
+              <a:graphicData uri="http://schemas.openxmlformats.org/drawingml/2006/picture">
+                <pic:pic xmlns:pic="http://schemas.openxmlformats.org/drawingml/2006/picture">
+                  <pic:nvPicPr>
+                    <pic:cNvPr id="1" name=""/>
+                    <pic:cNvPicPr/>
+                  </pic:nvPicPr>
+                  <pic:blipFill>
+                    <a:blip r:embed="rId21"/>
+                    <a:stretch>
+                      <a:fillRect/>
+                    </a:stretch>
+                  </pic:blipFill>
+                  <pic:spPr>
+                    <a:xfrm>
+                      <a:off x="0" y="0"/>
+                      <a:ext cx="2657846" cy="1924319"/>
+                    </a:xfrm>
+                    <a:prstGeom prst="rect">
+                      <a:avLst/>
+                    </a:prstGeom>
+                  </pic:spPr>
+                </pic:pic>
+              </a:graphicData>
+            </a:graphic>
+          </wp:inline>
+        </w:drawing>
+      </w:r>
+    </w:p>
+    <w:p>
+      <w:pPr>
+        <w:ind w:left="66"/>
+        <w:rPr>
+          <w:rFonts w:ascii="Times New Roman" w:hAnsi="Times New Roman" w:cs="Times New Roman"/>
+        </w:rPr>
+      </w:pPr>
+      <w:r>
+        <w:rPr>
+          <w:rFonts w:ascii="Times New Roman" w:hAnsi="Times New Roman" w:cs="Times New Roman"/>
+        </w:rPr>
+        <w:t>Cari barang:</w:t>
+      </w:r>
+    </w:p>
+    <w:p>
+      <w:pPr>
+        <w:ind w:left="66"/>
+        <w:rPr>
+          <w:rFonts w:ascii="Times New Roman" w:hAnsi="Times New Roman" w:cs="Times New Roman"/>
+        </w:rPr>
+      </w:pPr>
+      <w:r>
+        <w:rPr>
+          <w:rFonts w:ascii="Times New Roman" w:hAnsi="Times New Roman" w:cs="Times New Roman"/>
+        </w:rPr>
+        <w:drawing>
+          <wp:inline distT="0" distB="0" distL="0" distR="0" wp14:anchorId="259997A6" wp14:editId="105B8D0E">
+            <wp:extent cx="3115110" cy="2162477"/>
+            <wp:effectExtent l="0" t="0" r="9525" b="9525"/>
+            <wp:docPr id="20" name="Picture 20"/>
+            <wp:cNvGraphicFramePr>
+              <a:graphicFrameLocks xmlns:a="http://schemas.openxmlformats.org/drawingml/2006/main" noChangeAspect="1"/>
+            </wp:cNvGraphicFramePr>
+            <a:graphic xmlns:a="http://schemas.openxmlformats.org/drawingml/2006/main">
+              <a:graphicData uri="http://schemas.openxmlformats.org/drawingml/2006/picture">
+                <pic:pic xmlns:pic="http://schemas.openxmlformats.org/drawingml/2006/picture">
+                  <pic:nvPicPr>
+                    <pic:cNvPr id="1" name=""/>
+                    <pic:cNvPicPr/>
+                  </pic:nvPicPr>
+                  <pic:blipFill>
+                    <a:blip r:embed="rId22"/>
+                    <a:stretch>
+                      <a:fillRect/>
+                    </a:stretch>
+                  </pic:blipFill>
+                  <pic:spPr>
+                    <a:xfrm>
+                      <a:off x="0" y="0"/>
+                      <a:ext cx="3115110" cy="2162477"/>
+                    </a:xfrm>
+                    <a:prstGeom prst="rect">
+                      <a:avLst/>
+                    </a:prstGeom>
+                  </pic:spPr>
+                </pic:pic>
+              </a:graphicData>
+            </a:graphic>
+          </wp:inline>
+        </w:drawing>
+      </w:r>
+    </w:p>
+    <w:p>
+      <w:pPr>
+        <w:rPr>
+          <w:rFonts w:ascii="Times New Roman" w:hAnsi="Times New Roman" w:cs="Times New Roman"/>
+        </w:rPr>
+      </w:pPr>
+      <w:r>
+        <w:rPr>
+          <w:rFonts w:ascii="Times New Roman" w:hAnsi="Times New Roman" w:cs="Times New Roman"/>
+          <w:b/>
+          <w:bCs/>
+        </w:rPr>
+        <w:t>Link Github</w:t>
+      </w:r>
+      <w:r>
+        <w:rPr>
+          <w:rFonts w:ascii="Times New Roman" w:hAnsi="Times New Roman" w:cs="Times New Roman"/>
+        </w:rPr>
+        <w:t xml:space="preserve">: </w:t>
+      </w:r>
+      <w:hyperlink r:id="rId23" w:history="1">
+        <w:r>
+          <w:rPr>
+            <w:rStyle w:val="Hyperlink"/>
+            <w:rFonts w:ascii="Times New Roman" w:hAnsi="Times New Roman" w:cs="Times New Roman"/>
+          </w:rPr>
+          <w:t>https://github.com/GhoffarFitassin/P_Algoritma_Struktur_Data/tree/main/jobsheet7</w:t>
+        </w:r>
+      </w:hyperlink>
+      <w:r>
+        <w:rPr>
+          <w:rFonts w:ascii="Times New Roman" w:hAnsi="Times New Roman" w:cs="Times New Roman"/>
+        </w:rPr>
+        <w:t xml:space="preserve"> </w:t>
+      </w:r>
     </w:p>
     <w:sectPr>
       <w:pgSz w:w="11906" w:h="16838"/>
@@ -581,8 +2466,637 @@
 </w:document>
 </file>
 
+<file path=word/numbering.xml><?xml version="1.0" encoding="utf-8"?>
+<w:numbering xmlns:wpc="http://schemas.microsoft.com/office/word/2010/wordprocessingCanvas" xmlns:cx="http://schemas.microsoft.com/office/drawing/2014/chartex" xmlns:cx1="http://schemas.microsoft.com/office/drawing/2015/9/8/chartex" xmlns:cx2="http://schemas.microsoft.com/office/drawing/2015/10/21/chartex" xmlns:cx3="http://schemas.microsoft.com/office/drawing/2016/5/9/chartex" xmlns:cx4="http://schemas.microsoft.com/office/drawing/2016/5/10/chartex" xmlns:cx5="http://schemas.microsoft.com/office/drawing/2016/5/11/chartex" xmlns:cx6="http://schemas.microsoft.com/office/drawing/2016/5/12/chartex" xmlns:cx7="http://schemas.microsoft.com/office/drawing/2016/5/13/chartex" xmlns:cx8="http://schemas.microsoft.com/office/drawing/2016/5/14/chartex" xmlns:mc="http://schemas.openxmlformats.org/markup-compatibility/2006" xmlns:aink="http://schemas.microsoft.com/office/drawing/2016/ink" xmlns:am3d="http://schemas.microsoft.com/office/drawing/2017/model3d" xmlns:o="urn:schemas-microsoft-com:office:office" xmlns:oel="http://schemas.microsoft.com/office/2019/extlst" xmlns:r="http://schemas.openxmlformats.org/officeDocument/2006/relationships" xmlns:m="http://schemas.openxmlformats.org/officeDocument/2006/math" xmlns:v="urn:schemas-microsoft-com:vml" xmlns:wp14="http://schemas.microsoft.com/office/word/2010/wordprocessingDrawing" xmlns:wp="http://schemas.openxmlformats.org/drawingml/2006/wordprocessingDrawing" xmlns:w10="urn:schemas-microsoft-com:office:word" xmlns:w="http://schemas.openxmlformats.org/wordprocessingml/2006/main" xmlns:w14="http://schemas.microsoft.com/office/word/2010/wordml" xmlns:w15="http://schemas.microsoft.com/office/word/2012/wordml" xmlns:w16cex="http://schemas.microsoft.com/office/word/2018/wordml/cex" xmlns:w16cid="http://schemas.microsoft.com/office/word/2016/wordml/cid" xmlns:w16="http://schemas.microsoft.com/office/word/2018/wordml" xmlns:w16sdtdh="http://schemas.microsoft.com/office/word/2020/wordml/sdtdatahash" xmlns:w16se="http://schemas.microsoft.com/office/word/2015/wordml/symex" xmlns:wpg="http://schemas.microsoft.com/office/word/2010/wordprocessingGroup" xmlns:wpi="http://schemas.microsoft.com/office/word/2010/wordprocessingInk" xmlns:wne="http://schemas.microsoft.com/office/word/2006/wordml" xmlns:wps="http://schemas.microsoft.com/office/word/2010/wordprocessingShape" mc:Ignorable="w14 w15 w16se w16cid w16 w16cex w16sdtdh wp14">
+  <w:abstractNum w:abstractNumId="0" w15:restartNumberingAfterBreak="0">
+    <w:nsid w:val="111A43F8"/>
+    <w:multiLevelType w:val="hybridMultilevel"/>
+    <w:tmpl w:val="86CA6874"/>
+    <w:lvl w:ilvl="0" w:tplc="38090001">
+      <w:start w:val="1"/>
+      <w:numFmt w:val="bullet"/>
+      <w:lvlText w:val=""/>
+      <w:lvlJc w:val="left"/>
+      <w:pPr>
+        <w:ind w:left="1146" w:hanging="360"/>
+      </w:pPr>
+      <w:rPr>
+        <w:rFonts w:ascii="Symbol" w:hAnsi="Symbol" w:hint="default"/>
+      </w:rPr>
+    </w:lvl>
+    <w:lvl w:ilvl="1" w:tplc="38090003" w:tentative="1">
+      <w:start w:val="1"/>
+      <w:numFmt w:val="bullet"/>
+      <w:lvlText w:val="o"/>
+      <w:lvlJc w:val="left"/>
+      <w:pPr>
+        <w:ind w:left="1866" w:hanging="360"/>
+      </w:pPr>
+      <w:rPr>
+        <w:rFonts w:ascii="Courier New" w:hAnsi="Courier New" w:cs="Courier New" w:hint="default"/>
+      </w:rPr>
+    </w:lvl>
+    <w:lvl w:ilvl="2" w:tplc="38090005" w:tentative="1">
+      <w:start w:val="1"/>
+      <w:numFmt w:val="bullet"/>
+      <w:lvlText w:val=""/>
+      <w:lvlJc w:val="left"/>
+      <w:pPr>
+        <w:ind w:left="2586" w:hanging="360"/>
+      </w:pPr>
+      <w:rPr>
+        <w:rFonts w:ascii="Wingdings" w:hAnsi="Wingdings" w:hint="default"/>
+      </w:rPr>
+    </w:lvl>
+    <w:lvl w:ilvl="3" w:tplc="38090001" w:tentative="1">
+      <w:start w:val="1"/>
+      <w:numFmt w:val="bullet"/>
+      <w:lvlText w:val=""/>
+      <w:lvlJc w:val="left"/>
+      <w:pPr>
+        <w:ind w:left="3306" w:hanging="360"/>
+      </w:pPr>
+      <w:rPr>
+        <w:rFonts w:ascii="Symbol" w:hAnsi="Symbol" w:hint="default"/>
+      </w:rPr>
+    </w:lvl>
+    <w:lvl w:ilvl="4" w:tplc="38090003" w:tentative="1">
+      <w:start w:val="1"/>
+      <w:numFmt w:val="bullet"/>
+      <w:lvlText w:val="o"/>
+      <w:lvlJc w:val="left"/>
+      <w:pPr>
+        <w:ind w:left="4026" w:hanging="360"/>
+      </w:pPr>
+      <w:rPr>
+        <w:rFonts w:ascii="Courier New" w:hAnsi="Courier New" w:cs="Courier New" w:hint="default"/>
+      </w:rPr>
+    </w:lvl>
+    <w:lvl w:ilvl="5" w:tplc="38090005" w:tentative="1">
+      <w:start w:val="1"/>
+      <w:numFmt w:val="bullet"/>
+      <w:lvlText w:val=""/>
+      <w:lvlJc w:val="left"/>
+      <w:pPr>
+        <w:ind w:left="4746" w:hanging="360"/>
+      </w:pPr>
+      <w:rPr>
+        <w:rFonts w:ascii="Wingdings" w:hAnsi="Wingdings" w:hint="default"/>
+      </w:rPr>
+    </w:lvl>
+    <w:lvl w:ilvl="6" w:tplc="38090001" w:tentative="1">
+      <w:start w:val="1"/>
+      <w:numFmt w:val="bullet"/>
+      <w:lvlText w:val=""/>
+      <w:lvlJc w:val="left"/>
+      <w:pPr>
+        <w:ind w:left="5466" w:hanging="360"/>
+      </w:pPr>
+      <w:rPr>
+        <w:rFonts w:ascii="Symbol" w:hAnsi="Symbol" w:hint="default"/>
+      </w:rPr>
+    </w:lvl>
+    <w:lvl w:ilvl="7" w:tplc="38090003" w:tentative="1">
+      <w:start w:val="1"/>
+      <w:numFmt w:val="bullet"/>
+      <w:lvlText w:val="o"/>
+      <w:lvlJc w:val="left"/>
+      <w:pPr>
+        <w:ind w:left="6186" w:hanging="360"/>
+      </w:pPr>
+      <w:rPr>
+        <w:rFonts w:ascii="Courier New" w:hAnsi="Courier New" w:cs="Courier New" w:hint="default"/>
+      </w:rPr>
+    </w:lvl>
+    <w:lvl w:ilvl="8" w:tplc="38090005" w:tentative="1">
+      <w:start w:val="1"/>
+      <w:numFmt w:val="bullet"/>
+      <w:lvlText w:val=""/>
+      <w:lvlJc w:val="left"/>
+      <w:pPr>
+        <w:ind w:left="6906" w:hanging="360"/>
+      </w:pPr>
+      <w:rPr>
+        <w:rFonts w:ascii="Wingdings" w:hAnsi="Wingdings" w:hint="default"/>
+      </w:rPr>
+    </w:lvl>
+  </w:abstractNum>
+  <w:abstractNum w:abstractNumId="1" w15:restartNumberingAfterBreak="0">
+    <w:nsid w:val="15BB6B44"/>
+    <w:multiLevelType w:val="hybridMultilevel"/>
+    <w:tmpl w:val="C21A1066"/>
+    <w:lvl w:ilvl="0" w:tplc="38090001">
+      <w:start w:val="1"/>
+      <w:numFmt w:val="bullet"/>
+      <w:lvlText w:val=""/>
+      <w:lvlJc w:val="left"/>
+      <w:pPr>
+        <w:ind w:left="1146" w:hanging="360"/>
+      </w:pPr>
+      <w:rPr>
+        <w:rFonts w:ascii="Symbol" w:hAnsi="Symbol" w:hint="default"/>
+      </w:rPr>
+    </w:lvl>
+    <w:lvl w:ilvl="1" w:tplc="38090003" w:tentative="1">
+      <w:start w:val="1"/>
+      <w:numFmt w:val="bullet"/>
+      <w:lvlText w:val="o"/>
+      <w:lvlJc w:val="left"/>
+      <w:pPr>
+        <w:ind w:left="1866" w:hanging="360"/>
+      </w:pPr>
+      <w:rPr>
+        <w:rFonts w:ascii="Courier New" w:hAnsi="Courier New" w:cs="Courier New" w:hint="default"/>
+      </w:rPr>
+    </w:lvl>
+    <w:lvl w:ilvl="2" w:tplc="38090005" w:tentative="1">
+      <w:start w:val="1"/>
+      <w:numFmt w:val="bullet"/>
+      <w:lvlText w:val=""/>
+      <w:lvlJc w:val="left"/>
+      <w:pPr>
+        <w:ind w:left="2586" w:hanging="360"/>
+      </w:pPr>
+      <w:rPr>
+        <w:rFonts w:ascii="Wingdings" w:hAnsi="Wingdings" w:hint="default"/>
+      </w:rPr>
+    </w:lvl>
+    <w:lvl w:ilvl="3" w:tplc="38090001" w:tentative="1">
+      <w:start w:val="1"/>
+      <w:numFmt w:val="bullet"/>
+      <w:lvlText w:val=""/>
+      <w:lvlJc w:val="left"/>
+      <w:pPr>
+        <w:ind w:left="3306" w:hanging="360"/>
+      </w:pPr>
+      <w:rPr>
+        <w:rFonts w:ascii="Symbol" w:hAnsi="Symbol" w:hint="default"/>
+      </w:rPr>
+    </w:lvl>
+    <w:lvl w:ilvl="4" w:tplc="38090003" w:tentative="1">
+      <w:start w:val="1"/>
+      <w:numFmt w:val="bullet"/>
+      <w:lvlText w:val="o"/>
+      <w:lvlJc w:val="left"/>
+      <w:pPr>
+        <w:ind w:left="4026" w:hanging="360"/>
+      </w:pPr>
+      <w:rPr>
+        <w:rFonts w:ascii="Courier New" w:hAnsi="Courier New" w:cs="Courier New" w:hint="default"/>
+      </w:rPr>
+    </w:lvl>
+    <w:lvl w:ilvl="5" w:tplc="38090005" w:tentative="1">
+      <w:start w:val="1"/>
+      <w:numFmt w:val="bullet"/>
+      <w:lvlText w:val=""/>
+      <w:lvlJc w:val="left"/>
+      <w:pPr>
+        <w:ind w:left="4746" w:hanging="360"/>
+      </w:pPr>
+      <w:rPr>
+        <w:rFonts w:ascii="Wingdings" w:hAnsi="Wingdings" w:hint="default"/>
+      </w:rPr>
+    </w:lvl>
+    <w:lvl w:ilvl="6" w:tplc="38090001" w:tentative="1">
+      <w:start w:val="1"/>
+      <w:numFmt w:val="bullet"/>
+      <w:lvlText w:val=""/>
+      <w:lvlJc w:val="left"/>
+      <w:pPr>
+        <w:ind w:left="5466" w:hanging="360"/>
+      </w:pPr>
+      <w:rPr>
+        <w:rFonts w:ascii="Symbol" w:hAnsi="Symbol" w:hint="default"/>
+      </w:rPr>
+    </w:lvl>
+    <w:lvl w:ilvl="7" w:tplc="38090003" w:tentative="1">
+      <w:start w:val="1"/>
+      <w:numFmt w:val="bullet"/>
+      <w:lvlText w:val="o"/>
+      <w:lvlJc w:val="left"/>
+      <w:pPr>
+        <w:ind w:left="6186" w:hanging="360"/>
+      </w:pPr>
+      <w:rPr>
+        <w:rFonts w:ascii="Courier New" w:hAnsi="Courier New" w:cs="Courier New" w:hint="default"/>
+      </w:rPr>
+    </w:lvl>
+    <w:lvl w:ilvl="8" w:tplc="38090005" w:tentative="1">
+      <w:start w:val="1"/>
+      <w:numFmt w:val="bullet"/>
+      <w:lvlText w:val=""/>
+      <w:lvlJc w:val="left"/>
+      <w:pPr>
+        <w:ind w:left="6906" w:hanging="360"/>
+      </w:pPr>
+      <w:rPr>
+        <w:rFonts w:ascii="Wingdings" w:hAnsi="Wingdings" w:hint="default"/>
+      </w:rPr>
+    </w:lvl>
+  </w:abstractNum>
+  <w:abstractNum w:abstractNumId="2" w15:restartNumberingAfterBreak="0">
+    <w:nsid w:val="1C215386"/>
+    <w:multiLevelType w:val="hybridMultilevel"/>
+    <w:tmpl w:val="65A856F4"/>
+    <w:lvl w:ilvl="0" w:tplc="1DE2CC74">
+      <w:start w:val="1"/>
+      <w:numFmt w:val="decimal"/>
+      <w:lvlText w:val="%1."/>
+      <w:lvlJc w:val="left"/>
+      <w:pPr>
+        <w:ind w:left="720" w:hanging="360"/>
+      </w:pPr>
+      <w:rPr>
+        <w:rFonts w:hint="default"/>
+      </w:rPr>
+    </w:lvl>
+    <w:lvl w:ilvl="1" w:tplc="38090019" w:tentative="1">
+      <w:start w:val="1"/>
+      <w:numFmt w:val="lowerLetter"/>
+      <w:lvlText w:val="%2."/>
+      <w:lvlJc w:val="left"/>
+      <w:pPr>
+        <w:ind w:left="1440" w:hanging="360"/>
+      </w:pPr>
+    </w:lvl>
+    <w:lvl w:ilvl="2" w:tplc="3809001B" w:tentative="1">
+      <w:start w:val="1"/>
+      <w:numFmt w:val="lowerRoman"/>
+      <w:lvlText w:val="%3."/>
+      <w:lvlJc w:val="right"/>
+      <w:pPr>
+        <w:ind w:left="2160" w:hanging="180"/>
+      </w:pPr>
+    </w:lvl>
+    <w:lvl w:ilvl="3" w:tplc="3809000F" w:tentative="1">
+      <w:start w:val="1"/>
+      <w:numFmt w:val="decimal"/>
+      <w:lvlText w:val="%4."/>
+      <w:lvlJc w:val="left"/>
+      <w:pPr>
+        <w:ind w:left="2880" w:hanging="360"/>
+      </w:pPr>
+    </w:lvl>
+    <w:lvl w:ilvl="4" w:tplc="38090019" w:tentative="1">
+      <w:start w:val="1"/>
+      <w:numFmt w:val="lowerLetter"/>
+      <w:lvlText w:val="%5."/>
+      <w:lvlJc w:val="left"/>
+      <w:pPr>
+        <w:ind w:left="3600" w:hanging="360"/>
+      </w:pPr>
+    </w:lvl>
+    <w:lvl w:ilvl="5" w:tplc="3809001B" w:tentative="1">
+      <w:start w:val="1"/>
+      <w:numFmt w:val="lowerRoman"/>
+      <w:lvlText w:val="%6."/>
+      <w:lvlJc w:val="right"/>
+      <w:pPr>
+        <w:ind w:left="4320" w:hanging="180"/>
+      </w:pPr>
+    </w:lvl>
+    <w:lvl w:ilvl="6" w:tplc="3809000F" w:tentative="1">
+      <w:start w:val="1"/>
+      <w:numFmt w:val="decimal"/>
+      <w:lvlText w:val="%7."/>
+      <w:lvlJc w:val="left"/>
+      <w:pPr>
+        <w:ind w:left="5040" w:hanging="360"/>
+      </w:pPr>
+    </w:lvl>
+    <w:lvl w:ilvl="7" w:tplc="38090019" w:tentative="1">
+      <w:start w:val="1"/>
+      <w:numFmt w:val="lowerLetter"/>
+      <w:lvlText w:val="%8."/>
+      <w:lvlJc w:val="left"/>
+      <w:pPr>
+        <w:ind w:left="5760" w:hanging="360"/>
+      </w:pPr>
+    </w:lvl>
+    <w:lvl w:ilvl="8" w:tplc="3809001B" w:tentative="1">
+      <w:start w:val="1"/>
+      <w:numFmt w:val="lowerRoman"/>
+      <w:lvlText w:val="%9."/>
+      <w:lvlJc w:val="right"/>
+      <w:pPr>
+        <w:ind w:left="6480" w:hanging="180"/>
+      </w:pPr>
+    </w:lvl>
+  </w:abstractNum>
+  <w:abstractNum w:abstractNumId="3" w15:restartNumberingAfterBreak="0">
+    <w:nsid w:val="22875174"/>
+    <w:multiLevelType w:val="hybridMultilevel"/>
+    <w:tmpl w:val="60866380"/>
+    <w:lvl w:ilvl="0" w:tplc="E07A61C0">
+      <w:start w:val="1"/>
+      <w:numFmt w:val="decimal"/>
+      <w:lvlText w:val="%1."/>
+      <w:lvlJc w:val="left"/>
+      <w:pPr>
+        <w:ind w:left="1080" w:hanging="360"/>
+      </w:pPr>
+      <w:rPr>
+        <w:rFonts w:hint="default"/>
+      </w:rPr>
+    </w:lvl>
+    <w:lvl w:ilvl="1" w:tplc="38090019" w:tentative="1">
+      <w:start w:val="1"/>
+      <w:numFmt w:val="lowerLetter"/>
+      <w:lvlText w:val="%2."/>
+      <w:lvlJc w:val="left"/>
+      <w:pPr>
+        <w:ind w:left="1800" w:hanging="360"/>
+      </w:pPr>
+    </w:lvl>
+    <w:lvl w:ilvl="2" w:tplc="3809001B" w:tentative="1">
+      <w:start w:val="1"/>
+      <w:numFmt w:val="lowerRoman"/>
+      <w:lvlText w:val="%3."/>
+      <w:lvlJc w:val="right"/>
+      <w:pPr>
+        <w:ind w:left="2520" w:hanging="180"/>
+      </w:pPr>
+    </w:lvl>
+    <w:lvl w:ilvl="3" w:tplc="3809000F" w:tentative="1">
+      <w:start w:val="1"/>
+      <w:numFmt w:val="decimal"/>
+      <w:lvlText w:val="%4."/>
+      <w:lvlJc w:val="left"/>
+      <w:pPr>
+        <w:ind w:left="3240" w:hanging="360"/>
+      </w:pPr>
+    </w:lvl>
+    <w:lvl w:ilvl="4" w:tplc="38090019" w:tentative="1">
+      <w:start w:val="1"/>
+      <w:numFmt w:val="lowerLetter"/>
+      <w:lvlText w:val="%5."/>
+      <w:lvlJc w:val="left"/>
+      <w:pPr>
+        <w:ind w:left="3960" w:hanging="360"/>
+      </w:pPr>
+    </w:lvl>
+    <w:lvl w:ilvl="5" w:tplc="3809001B" w:tentative="1">
+      <w:start w:val="1"/>
+      <w:numFmt w:val="lowerRoman"/>
+      <w:lvlText w:val="%6."/>
+      <w:lvlJc w:val="right"/>
+      <w:pPr>
+        <w:ind w:left="4680" w:hanging="180"/>
+      </w:pPr>
+    </w:lvl>
+    <w:lvl w:ilvl="6" w:tplc="3809000F" w:tentative="1">
+      <w:start w:val="1"/>
+      <w:numFmt w:val="decimal"/>
+      <w:lvlText w:val="%7."/>
+      <w:lvlJc w:val="left"/>
+      <w:pPr>
+        <w:ind w:left="5400" w:hanging="360"/>
+      </w:pPr>
+    </w:lvl>
+    <w:lvl w:ilvl="7" w:tplc="38090019" w:tentative="1">
+      <w:start w:val="1"/>
+      <w:numFmt w:val="lowerLetter"/>
+      <w:lvlText w:val="%8."/>
+      <w:lvlJc w:val="left"/>
+      <w:pPr>
+        <w:ind w:left="6120" w:hanging="360"/>
+      </w:pPr>
+    </w:lvl>
+    <w:lvl w:ilvl="8" w:tplc="3809001B" w:tentative="1">
+      <w:start w:val="1"/>
+      <w:numFmt w:val="lowerRoman"/>
+      <w:lvlText w:val="%9."/>
+      <w:lvlJc w:val="right"/>
+      <w:pPr>
+        <w:ind w:left="6840" w:hanging="180"/>
+      </w:pPr>
+    </w:lvl>
+  </w:abstractNum>
+  <w:abstractNum w:abstractNumId="4" w15:restartNumberingAfterBreak="0">
+    <w:nsid w:val="278673F5"/>
+    <w:multiLevelType w:val="hybridMultilevel"/>
+    <w:tmpl w:val="5074E146"/>
+    <w:lvl w:ilvl="0" w:tplc="1B38AE62">
+      <w:start w:val="1"/>
+      <w:numFmt w:val="decimal"/>
+      <w:lvlText w:val="%1."/>
+      <w:lvlJc w:val="left"/>
+      <w:pPr>
+        <w:ind w:left="720" w:hanging="360"/>
+      </w:pPr>
+      <w:rPr>
+        <w:rFonts w:hint="default"/>
+      </w:rPr>
+    </w:lvl>
+    <w:lvl w:ilvl="1" w:tplc="38090019" w:tentative="1">
+      <w:start w:val="1"/>
+      <w:numFmt w:val="lowerLetter"/>
+      <w:lvlText w:val="%2."/>
+      <w:lvlJc w:val="left"/>
+      <w:pPr>
+        <w:ind w:left="1440" w:hanging="360"/>
+      </w:pPr>
+    </w:lvl>
+    <w:lvl w:ilvl="2" w:tplc="3809001B" w:tentative="1">
+      <w:start w:val="1"/>
+      <w:numFmt w:val="lowerRoman"/>
+      <w:lvlText w:val="%3."/>
+      <w:lvlJc w:val="right"/>
+      <w:pPr>
+        <w:ind w:left="2160" w:hanging="180"/>
+      </w:pPr>
+    </w:lvl>
+    <w:lvl w:ilvl="3" w:tplc="3809000F" w:tentative="1">
+      <w:start w:val="1"/>
+      <w:numFmt w:val="decimal"/>
+      <w:lvlText w:val="%4."/>
+      <w:lvlJc w:val="left"/>
+      <w:pPr>
+        <w:ind w:left="2880" w:hanging="360"/>
+      </w:pPr>
+    </w:lvl>
+    <w:lvl w:ilvl="4" w:tplc="38090019" w:tentative="1">
+      <w:start w:val="1"/>
+      <w:numFmt w:val="lowerLetter"/>
+      <w:lvlText w:val="%5."/>
+      <w:lvlJc w:val="left"/>
+      <w:pPr>
+        <w:ind w:left="3600" w:hanging="360"/>
+      </w:pPr>
+    </w:lvl>
+    <w:lvl w:ilvl="5" w:tplc="3809001B" w:tentative="1">
+      <w:start w:val="1"/>
+      <w:numFmt w:val="lowerRoman"/>
+      <w:lvlText w:val="%6."/>
+      <w:lvlJc w:val="right"/>
+      <w:pPr>
+        <w:ind w:left="4320" w:hanging="180"/>
+      </w:pPr>
+    </w:lvl>
+    <w:lvl w:ilvl="6" w:tplc="3809000F" w:tentative="1">
+      <w:start w:val="1"/>
+      <w:numFmt w:val="decimal"/>
+      <w:lvlText w:val="%7."/>
+      <w:lvlJc w:val="left"/>
+      <w:pPr>
+        <w:ind w:left="5040" w:hanging="360"/>
+      </w:pPr>
+    </w:lvl>
+    <w:lvl w:ilvl="7" w:tplc="38090019" w:tentative="1">
+      <w:start w:val="1"/>
+      <w:numFmt w:val="lowerLetter"/>
+      <w:lvlText w:val="%8."/>
+      <w:lvlJc w:val="left"/>
+      <w:pPr>
+        <w:ind w:left="5760" w:hanging="360"/>
+      </w:pPr>
+    </w:lvl>
+    <w:lvl w:ilvl="8" w:tplc="3809001B" w:tentative="1">
+      <w:start w:val="1"/>
+      <w:numFmt w:val="lowerRoman"/>
+      <w:lvlText w:val="%9."/>
+      <w:lvlJc w:val="right"/>
+      <w:pPr>
+        <w:ind w:left="6480" w:hanging="180"/>
+      </w:pPr>
+    </w:lvl>
+  </w:abstractNum>
+  <w:abstractNum w:abstractNumId="5" w15:restartNumberingAfterBreak="0">
+    <w:nsid w:val="332969EF"/>
+    <w:multiLevelType w:val="hybridMultilevel"/>
+    <w:tmpl w:val="4E6276A2"/>
+    <w:lvl w:ilvl="0" w:tplc="4A9A79BA">
+      <w:start w:val="1"/>
+      <w:numFmt w:val="bullet"/>
+      <w:lvlText w:val="•"/>
+      <w:lvlJc w:val="left"/>
+      <w:pPr>
+        <w:ind w:left="720" w:hanging="360"/>
+      </w:pPr>
+      <w:rPr>
+        <w:rFonts w:ascii="Times New Roman" w:eastAsiaTheme="minorHAnsi" w:hAnsi="Times New Roman" w:cs="Times New Roman" w:hint="default"/>
+      </w:rPr>
+    </w:lvl>
+    <w:lvl w:ilvl="1" w:tplc="38090003" w:tentative="1">
+      <w:start w:val="1"/>
+      <w:numFmt w:val="bullet"/>
+      <w:lvlText w:val="o"/>
+      <w:lvlJc w:val="left"/>
+      <w:pPr>
+        <w:ind w:left="1440" w:hanging="360"/>
+      </w:pPr>
+      <w:rPr>
+        <w:rFonts w:ascii="Courier New" w:hAnsi="Courier New" w:cs="Courier New" w:hint="default"/>
+      </w:rPr>
+    </w:lvl>
+    <w:lvl w:ilvl="2" w:tplc="38090005" w:tentative="1">
+      <w:start w:val="1"/>
+      <w:numFmt w:val="bullet"/>
+      <w:lvlText w:val=""/>
+      <w:lvlJc w:val="left"/>
+      <w:pPr>
+        <w:ind w:left="2160" w:hanging="360"/>
+      </w:pPr>
+      <w:rPr>
+        <w:rFonts w:ascii="Wingdings" w:hAnsi="Wingdings" w:hint="default"/>
+      </w:rPr>
+    </w:lvl>
+    <w:lvl w:ilvl="3" w:tplc="38090001" w:tentative="1">
+      <w:start w:val="1"/>
+      <w:numFmt w:val="bullet"/>
+      <w:lvlText w:val=""/>
+      <w:lvlJc w:val="left"/>
+      <w:pPr>
+        <w:ind w:left="2880" w:hanging="360"/>
+      </w:pPr>
+      <w:rPr>
+        <w:rFonts w:ascii="Symbol" w:hAnsi="Symbol" w:hint="default"/>
+      </w:rPr>
+    </w:lvl>
+    <w:lvl w:ilvl="4" w:tplc="38090003" w:tentative="1">
+      <w:start w:val="1"/>
+      <w:numFmt w:val="bullet"/>
+      <w:lvlText w:val="o"/>
+      <w:lvlJc w:val="left"/>
+      <w:pPr>
+        <w:ind w:left="3600" w:hanging="360"/>
+      </w:pPr>
+      <w:rPr>
+        <w:rFonts w:ascii="Courier New" w:hAnsi="Courier New" w:cs="Courier New" w:hint="default"/>
+      </w:rPr>
+    </w:lvl>
+    <w:lvl w:ilvl="5" w:tplc="38090005" w:tentative="1">
+      <w:start w:val="1"/>
+      <w:numFmt w:val="bullet"/>
+      <w:lvlText w:val=""/>
+      <w:lvlJc w:val="left"/>
+      <w:pPr>
+        <w:ind w:left="4320" w:hanging="360"/>
+      </w:pPr>
+      <w:rPr>
+        <w:rFonts w:ascii="Wingdings" w:hAnsi="Wingdings" w:hint="default"/>
+      </w:rPr>
+    </w:lvl>
+    <w:lvl w:ilvl="6" w:tplc="38090001" w:tentative="1">
+      <w:start w:val="1"/>
+      <w:numFmt w:val="bullet"/>
+      <w:lvlText w:val=""/>
+      <w:lvlJc w:val="left"/>
+      <w:pPr>
+        <w:ind w:left="5040" w:hanging="360"/>
+      </w:pPr>
+      <w:rPr>
+        <w:rFonts w:ascii="Symbol" w:hAnsi="Symbol" w:hint="default"/>
+      </w:rPr>
+    </w:lvl>
+    <w:lvl w:ilvl="7" w:tplc="38090003" w:tentative="1">
+      <w:start w:val="1"/>
+      <w:numFmt w:val="bullet"/>
+      <w:lvlText w:val="o"/>
+      <w:lvlJc w:val="left"/>
+      <w:pPr>
+        <w:ind w:left="5760" w:hanging="360"/>
+      </w:pPr>
+      <w:rPr>
+        <w:rFonts w:ascii="Courier New" w:hAnsi="Courier New" w:cs="Courier New" w:hint="default"/>
+      </w:rPr>
+    </w:lvl>
+    <w:lvl w:ilvl="8" w:tplc="38090005" w:tentative="1">
+      <w:start w:val="1"/>
+      <w:numFmt w:val="bullet"/>
+      <w:lvlText w:val=""/>
+      <w:lvlJc w:val="left"/>
+      <w:pPr>
+        <w:ind w:left="6480" w:hanging="360"/>
+      </w:pPr>
+      <w:rPr>
+        <w:rFonts w:ascii="Wingdings" w:hAnsi="Wingdings" w:hint="default"/>
+      </w:rPr>
+    </w:lvl>
+  </w:abstractNum>
+  <w:num w:numId="1" w16cid:durableId="145363925">
+    <w:abstractNumId w:val="4"/>
+  </w:num>
+  <w:num w:numId="2" w16cid:durableId="51588545">
+    <w:abstractNumId w:val="2"/>
+  </w:num>
+  <w:num w:numId="3" w16cid:durableId="1670982368">
+    <w:abstractNumId w:val="1"/>
+  </w:num>
+  <w:num w:numId="4" w16cid:durableId="2060547602">
+    <w:abstractNumId w:val="3"/>
+  </w:num>
+  <w:num w:numId="5" w16cid:durableId="83843174">
+    <w:abstractNumId w:val="0"/>
+  </w:num>
+  <w:num w:numId="6" w16cid:durableId="2031253005">
+    <w:abstractNumId w:val="5"/>
+  </w:num>
+</w:numbering>
+</file>
+
 <file path=word/styles.xml><?xml version="1.0" encoding="utf-8"?>
-<w:styles xmlns:mc="http://schemas.openxmlformats.org/markup-compatibility/2006" xmlns:r="http://schemas.openxmlformats.org/officeDocument/2006/relationships" xmlns:w="http://schemas.openxmlformats.org/wordprocessingml/2006/main" xmlns:w14="http://schemas.microsoft.com/office/word/2010/wordml" xmlns:w15="http://schemas.microsoft.com/office/word/2012/wordml" xmlns:w16cex="http://schemas.microsoft.com/office/word/2018/wordml/cex" xmlns:w16cid="http://schemas.microsoft.com/office/word/2016/wordml/cid" xmlns:w16="http://schemas.microsoft.com/office/word/2018/wordml" xmlns:w16se="http://schemas.microsoft.com/office/word/2015/wordml/symex" mc:Ignorable="w14 w15 w16se w16cid w16 w16cex">
+<w:styles xmlns:mc="http://schemas.openxmlformats.org/markup-compatibility/2006" xmlns:r="http://schemas.openxmlformats.org/officeDocument/2006/relationships" xmlns:w="http://schemas.openxmlformats.org/wordprocessingml/2006/main" xmlns:w14="http://schemas.microsoft.com/office/word/2010/wordml" xmlns:w15="http://schemas.microsoft.com/office/word/2012/wordml" xmlns:w16cex="http://schemas.microsoft.com/office/word/2018/wordml/cex" xmlns:w16cid="http://schemas.microsoft.com/office/word/2016/wordml/cid" xmlns:w16="http://schemas.microsoft.com/office/word/2018/wordml" xmlns:w16sdtdh="http://schemas.microsoft.com/office/word/2020/wordml/sdtdatahash" xmlns:w16se="http://schemas.microsoft.com/office/word/2015/wordml/symex" mc:Ignorable="w14 w15 w16se w16cid w16 w16cex w16sdtdh">
   <w:docDefaults>
     <w:rPrDefault>
       <w:rPr>
@@ -1027,6 +3541,40 @@
       </w:tblBorders>
     </w:tblPr>
   </w:style>
+  <w:style w:type="paragraph" w:styleId="ListParagraph">
+    <w:name w:val="List Paragraph"/>
+    <w:basedOn w:val="Normal"/>
+    <w:uiPriority w:val="34"/>
+    <w:qFormat/>
+    <w:rsid w:val="00AA2481"/>
+    <w:pPr>
+      <w:ind w:left="720"/>
+      <w:contextualSpacing/>
+    </w:pPr>
+  </w:style>
+  <w:style w:type="character" w:styleId="Hyperlink">
+    <w:name w:val="Hyperlink"/>
+    <w:basedOn w:val="DefaultParagraphFont"/>
+    <w:uiPriority w:val="99"/>
+    <w:unhideWhenUsed/>
+    <w:rsid w:val="0029722E"/>
+    <w:rPr>
+      <w:color w:val="0563C1" w:themeColor="hyperlink"/>
+      <w:u w:val="single"/>
+    </w:rPr>
+  </w:style>
+  <w:style w:type="character" w:styleId="UnresolvedMention">
+    <w:name w:val="Unresolved Mention"/>
+    <w:basedOn w:val="DefaultParagraphFont"/>
+    <w:uiPriority w:val="99"/>
+    <w:semiHidden/>
+    <w:unhideWhenUsed/>
+    <w:rsid w:val="0029722E"/>
+    <w:rPr>
+      <w:color w:val="605E5C"/>
+      <w:shd w:val="clear" w:color="auto" w:fill="E1DFDD"/>
+    </w:rPr>
+  </w:style>
 </w:styles>
 </file>
 

</xml_diff>